<commit_message>
Lavorazione su documento UseCase
</commit_message>
<xml_diff>
--- a/Documenti_da_Finire/Documento specifica dei casi d'uso.docx
+++ b/Documenti_da_Finire/Documento specifica dei casi d'uso.docx
@@ -1,6 +1,6 @@
 
 <file path=word/document.xml><?xml version="1.0" encoding="utf-8"?>
-<w:document xmlns:wpc="http://schemas.microsoft.com/office/word/2010/wordprocessingCanvas" xmlns:mo="http://schemas.microsoft.com/office/mac/office/2008/main" xmlns:mc="http://schemas.openxmlformats.org/markup-compatibility/2006" xmlns:mv="urn:schemas-microsoft-com:mac:vml" xmlns:o="urn:schemas-microsoft-com:office:office" xmlns:r="http://schemas.openxmlformats.org/officeDocument/2006/relationships" xmlns:m="http://schemas.openxmlformats.org/officeDocument/2006/math" xmlns:v="urn:schemas-microsoft-com:vml" xmlns:wp14="http://schemas.microsoft.com/office/word/2010/wordprocessingDrawing" xmlns:wp="http://schemas.openxmlformats.org/drawingml/2006/wordprocessingDrawing" xmlns:w10="urn:schemas-microsoft-com:office:word" xmlns:w="http://schemas.openxmlformats.org/wordprocessingml/2006/main" xmlns:w14="http://schemas.microsoft.com/office/word/2010/wordml" xmlns:w15="http://schemas.microsoft.com/office/word/2012/wordml" xmlns:wpg="http://schemas.microsoft.com/office/word/2010/wordprocessingGroup" xmlns:wpi="http://schemas.microsoft.com/office/word/2010/wordprocessingInk" xmlns:wne="http://schemas.microsoft.com/office/word/2006/wordml" xmlns:wps="http://schemas.microsoft.com/office/word/2010/wordprocessingShape" mc:Ignorable="w14 w15 wp14">
+<w:document xmlns:wpc="http://schemas.microsoft.com/office/word/2010/wordprocessingCanvas" xmlns:mc="http://schemas.openxmlformats.org/markup-compatibility/2006" xmlns:o="urn:schemas-microsoft-com:office:office" xmlns:r="http://schemas.openxmlformats.org/officeDocument/2006/relationships" xmlns:m="http://schemas.openxmlformats.org/officeDocument/2006/math" xmlns:v="urn:schemas-microsoft-com:vml" xmlns:wp14="http://schemas.microsoft.com/office/word/2010/wordprocessingDrawing" xmlns:wp="http://schemas.openxmlformats.org/drawingml/2006/wordprocessingDrawing" xmlns:w10="urn:schemas-microsoft-com:office:word" xmlns:w="http://schemas.openxmlformats.org/wordprocessingml/2006/main" xmlns:w14="http://schemas.microsoft.com/office/word/2010/wordml" xmlns:w15="http://schemas.microsoft.com/office/word/2012/wordml" xmlns:wpg="http://schemas.microsoft.com/office/word/2010/wordprocessingGroup" xmlns:wpi="http://schemas.microsoft.com/office/word/2010/wordprocessingInk" xmlns:wne="http://schemas.microsoft.com/office/word/2006/wordml" xmlns:wps="http://schemas.microsoft.com/office/word/2010/wordprocessingShape" mc:Ignorable="w14 w15 wp14">
   <w:body>
     <w:p>
       <w:pPr>
@@ -98,8 +98,13 @@
           </w:tcPr>
           <w:p>
             <w:r>
-              <w:t>Federico Parezzan</w:t>
-            </w:r>
+              <w:t xml:space="preserve">Federico </w:t>
+            </w:r>
+            <w:proofErr w:type="spellStart"/>
+            <w:r>
+              <w:t>Parezzan</w:t>
+            </w:r>
+            <w:proofErr w:type="spellEnd"/>
           </w:p>
         </w:tc>
         <w:tc>
@@ -182,8 +187,13 @@
           </w:tcPr>
           <w:p>
             <w:r>
-              <w:t>Paolo Vucinic</w:t>
-            </w:r>
+              <w:t xml:space="preserve">Paolo </w:t>
+            </w:r>
+            <w:proofErr w:type="spellStart"/>
+            <w:r>
+              <w:t>Vucinic</w:t>
+            </w:r>
+            <w:proofErr w:type="spellEnd"/>
           </w:p>
         </w:tc>
         <w:tc>
@@ -266,8 +276,13 @@
           </w:tcPr>
           <w:p>
             <w:r>
-              <w:t>Claudio Tomazzoli</w:t>
-            </w:r>
+              <w:t xml:space="preserve">Claudio </w:t>
+            </w:r>
+            <w:proofErr w:type="spellStart"/>
+            <w:r>
+              <w:t>Tomazzoli</w:t>
+            </w:r>
+            <w:proofErr w:type="spellEnd"/>
           </w:p>
         </w:tc>
         <w:tc>
@@ -353,8 +368,13 @@
           </w:tcPr>
           <w:p>
             <w:r>
-              <w:t>Federico Parezzan</w:t>
-            </w:r>
+              <w:t xml:space="preserve">Federico </w:t>
+            </w:r>
+            <w:proofErr w:type="spellStart"/>
+            <w:r>
+              <w:t>Parezzan</w:t>
+            </w:r>
+            <w:proofErr w:type="spellEnd"/>
           </w:p>
         </w:tc>
         <w:tc>
@@ -385,8 +405,13 @@
           </w:tcPr>
           <w:p>
             <w:r>
-              <w:t>Alberto Benini, Leonardo Piccoli, Paolo Vucinic</w:t>
-            </w:r>
+              <w:t xml:space="preserve">Alberto Benini, Leonardo Piccoli, Paolo </w:t>
+            </w:r>
+            <w:proofErr w:type="spellStart"/>
+            <w:r>
+              <w:t>Vucinic</w:t>
+            </w:r>
+            <w:proofErr w:type="spellEnd"/>
           </w:p>
         </w:tc>
         <w:tc>
@@ -478,8 +503,13 @@
           </w:tcPr>
           <w:p>
             <w:r>
-              <w:t>Federico Parezzan</w:t>
-            </w:r>
+              <w:t xml:space="preserve">Federico </w:t>
+            </w:r>
+            <w:proofErr w:type="spellStart"/>
+            <w:r>
+              <w:t>Parezzan</w:t>
+            </w:r>
+            <w:proofErr w:type="spellEnd"/>
           </w:p>
         </w:tc>
         <w:tc>
@@ -569,8 +599,21 @@
             <w:tcW w:w="3207" w:type="dxa"/>
           </w:tcPr>
           <w:p>
-            <w:r>
-              <w:t>Portable document format</w:t>
+            <w:proofErr w:type="spellStart"/>
+            <w:r>
+              <w:t>Portable</w:t>
+            </w:r>
+            <w:proofErr w:type="spellEnd"/>
+            <w:r>
+              <w:t xml:space="preserve"> </w:t>
+            </w:r>
+            <w:proofErr w:type="spellStart"/>
+            <w:r>
+              <w:t>document</w:t>
+            </w:r>
+            <w:proofErr w:type="spellEnd"/>
+            <w:r>
+              <w:t xml:space="preserve"> format</w:t>
             </w:r>
           </w:p>
         </w:tc>
@@ -672,13 +715,7 @@
         <w:rPr>
           <w:b/>
         </w:rPr>
-        <w:t>Definizione acronimi e abbreviazion</w:t>
-      </w:r>
-      <w:r>
-        <w:rPr>
-          <w:b/>
-        </w:rPr>
-        <w:t>i</w:t>
+        <w:t>Definizione acronimi e abbreviazioni</w:t>
       </w:r>
     </w:p>
     <w:p>
@@ -686,7 +723,15 @@
         <w:jc w:val="both"/>
       </w:pPr>
       <w:r>
-        <w:t>……….(TO DO)</w:t>
+        <w:t>…</w:t>
+      </w:r>
+      <w:proofErr w:type="gramStart"/>
+      <w:r>
+        <w:t>…….</w:t>
+      </w:r>
+      <w:proofErr w:type="gramEnd"/>
+      <w:r>
+        <w:t>(TO DO)</w:t>
       </w:r>
     </w:p>
     <w:p>
@@ -777,8 +822,13 @@
               <w:jc w:val="both"/>
             </w:pPr>
             <w:r>
-              <w:t>Requisiti di sistema, business needs</w:t>
-            </w:r>
+              <w:t xml:space="preserve">Requisiti di sistema, business </w:t>
+            </w:r>
+            <w:proofErr w:type="spellStart"/>
+            <w:r>
+              <w:t>needs</w:t>
+            </w:r>
+            <w:proofErr w:type="spellEnd"/>
           </w:p>
         </w:tc>
         <w:tc>
@@ -855,10 +905,27 @@
           <w:b/>
         </w:rPr>
       </w:pPr>
-      <w:r>
+    </w:p>
+    <w:p>
+      <w:pPr>
+        <w:jc w:val="both"/>
         <w:rPr>
           <w:b/>
         </w:rPr>
+      </w:pPr>
+    </w:p>
+    <w:p>
+      <w:pPr>
+        <w:jc w:val="both"/>
+        <w:rPr>
+          <w:b/>
+        </w:rPr>
+      </w:pPr>
+      <w:r>
+        <w:rPr>
+          <w:b/>
+        </w:rPr>
+        <w:lastRenderedPageBreak/>
         <w:t>Funzioni per l’utente</w:t>
       </w:r>
     </w:p>
@@ -876,7 +943,6 @@
         </w:numPr>
       </w:pPr>
       <w:r>
-        <w:lastRenderedPageBreak/>
         <w:t>Utente</w:t>
       </w:r>
     </w:p>
@@ -900,14 +966,24 @@
           <w:numId w:val="1"/>
         </w:numPr>
       </w:pPr>
+      <w:proofErr w:type="spellStart"/>
       <w:r>
         <w:t>Admin</w:t>
       </w:r>
-    </w:p>
-    <w:p/>
-    <w:p>
-      <w:r>
-        <w:t>Di seguito sono specificate le funzioni disponibili per i vari attori, dove si assume che per gestione si intende sicuramente inserimento, modifica, cancellazione.</w:t>
+      <w:proofErr w:type="spellEnd"/>
+    </w:p>
+    <w:p/>
+    <w:p>
+      <w:r>
+        <w:t xml:space="preserve">Di seguito sono specificate le funzioni disponibili per i vari attori, dove si assume che per gestione </w:t>
+      </w:r>
+      <w:proofErr w:type="gramStart"/>
+      <w:r>
+        <w:t>si</w:t>
+      </w:r>
+      <w:proofErr w:type="gramEnd"/>
+      <w:r>
+        <w:t xml:space="preserve"> intende sicuramente inserimento, modifica, cancellazione.</w:t>
       </w:r>
     </w:p>
     <w:p/>
@@ -926,7 +1002,15 @@
     </w:p>
     <w:p>
       <w:r>
-        <w:t>Un utente utilizza l’applicazione Android per risolvere problemi di natura tecnica.</w:t>
+        <w:t xml:space="preserve">Un utente utilizza l’applicazione </w:t>
+      </w:r>
+      <w:proofErr w:type="spellStart"/>
+      <w:r>
+        <w:t>Android</w:t>
+      </w:r>
+      <w:proofErr w:type="spellEnd"/>
+      <w:r>
+        <w:t xml:space="preserve"> per risolvere problemi di natura tecnica.</w:t>
       </w:r>
     </w:p>
     <w:p>
@@ -934,6 +1018,7 @@
         <w:t>Le funzioni disponibili per l’utente sono schematizzate di seguito:</w:t>
       </w:r>
     </w:p>
+    <w:p/>
     <w:p>
       <w:r>
         <w:rPr>
@@ -988,6 +1073,20 @@
           <w:i/>
         </w:rPr>
       </w:pPr>
+    </w:p>
+    <w:p>
+      <w:pPr>
+        <w:rPr>
+          <w:i/>
+        </w:rPr>
+      </w:pPr>
+    </w:p>
+    <w:p>
+      <w:pPr>
+        <w:rPr>
+          <w:i/>
+        </w:rPr>
+      </w:pPr>
       <w:r>
         <w:rPr>
           <w:i/>
@@ -1002,15 +1101,10 @@
     </w:p>
     <w:p>
       <w:r>
-        <w:t xml:space="preserve">Le funzioni disponibili per </w:t>
-      </w:r>
-      <w:r>
-        <w:t>l’operatore</w:t>
-      </w:r>
-      <w:r>
-        <w:t xml:space="preserve"> sono schematizzate di seguito:</w:t>
-      </w:r>
-    </w:p>
+        <w:t>Le funzioni disponibili per l’operatore sono schematizzate di seguito:</w:t>
+      </w:r>
+    </w:p>
+    <w:p/>
     <w:p/>
     <w:p>
       <w:r>
@@ -1067,29 +1161,98 @@
           <w:i/>
         </w:rPr>
       </w:pPr>
-      <w:r>
-        <w:rPr>
-          <w:i/>
-        </w:rPr>
-        <w:t>Funzioni Admin</w:t>
-      </w:r>
-    </w:p>
-    <w:p>
-      <w:r>
-        <w:t>Un admin gestisce i vari utenti oltre a sovrintendere il lavoro degli operatori.</w:t>
-      </w:r>
-    </w:p>
-    <w:p>
-      <w:r>
-        <w:t xml:space="preserve">Le funzioni disponibili per </w:t>
-      </w:r>
-      <w:r>
-        <w:t>l’admin</w:t>
-      </w:r>
+    </w:p>
+    <w:p>
+      <w:pPr>
+        <w:rPr>
+          <w:i/>
+        </w:rPr>
+      </w:pPr>
+    </w:p>
+    <w:p>
+      <w:pPr>
+        <w:rPr>
+          <w:i/>
+        </w:rPr>
+      </w:pPr>
+    </w:p>
+    <w:p>
+      <w:pPr>
+        <w:rPr>
+          <w:i/>
+        </w:rPr>
+      </w:pPr>
+    </w:p>
+    <w:p>
+      <w:pPr>
+        <w:rPr>
+          <w:i/>
+        </w:rPr>
+      </w:pPr>
+    </w:p>
+    <w:p>
+      <w:pPr>
+        <w:rPr>
+          <w:i/>
+        </w:rPr>
+      </w:pPr>
+    </w:p>
+    <w:p>
+      <w:pPr>
+        <w:rPr>
+          <w:i/>
+        </w:rPr>
+      </w:pPr>
+    </w:p>
+    <w:p>
+      <w:pPr>
+        <w:rPr>
+          <w:i/>
+        </w:rPr>
+      </w:pPr>
+      <w:r>
+        <w:rPr>
+          <w:i/>
+        </w:rPr>
+        <w:lastRenderedPageBreak/>
+        <w:t xml:space="preserve">Funzioni </w:t>
+      </w:r>
+      <w:proofErr w:type="spellStart"/>
+      <w:r>
+        <w:rPr>
+          <w:i/>
+        </w:rPr>
+        <w:t>Admin</w:t>
+      </w:r>
+      <w:proofErr w:type="spellEnd"/>
+    </w:p>
+    <w:p>
+      <w:r>
+        <w:t xml:space="preserve">Un </w:t>
+      </w:r>
+      <w:proofErr w:type="spellStart"/>
+      <w:r>
+        <w:t>admin</w:t>
+      </w:r>
+      <w:proofErr w:type="spellEnd"/>
+      <w:r>
+        <w:t xml:space="preserve"> gestisce i vari utenti oltre a sovrintendere il lavoro degli operatori.</w:t>
+      </w:r>
+    </w:p>
+    <w:p>
+      <w:r>
+        <w:t>Le funzioni disponibili per l’</w:t>
+      </w:r>
+      <w:proofErr w:type="spellStart"/>
+      <w:r>
+        <w:t>admin</w:t>
+      </w:r>
+      <w:proofErr w:type="spellEnd"/>
       <w:r>
         <w:t xml:space="preserve"> sono schematizzate di seguito:</w:t>
       </w:r>
     </w:p>
+    <w:p/>
     <w:p>
       <w:r>
         <w:rPr>
@@ -1138,6 +1301,463 @@
         </w:drawing>
       </w:r>
     </w:p>
+    <w:p/>
+    <w:p/>
+    <w:p/>
+    <w:p/>
+    <w:p/>
+    <w:p/>
+    <w:p/>
+    <w:p/>
+    <w:p/>
+    <w:p/>
+    <w:p/>
+    <w:p/>
+    <w:p/>
+    <w:p/>
+    <w:p/>
+    <w:p/>
+    <w:p/>
+    <w:p/>
+    <w:p/>
+    <w:p/>
+    <w:p/>
+    <w:p/>
+    <w:p/>
+    <w:p/>
+    <w:p/>
+    <w:p/>
+    <w:p/>
+    <w:p/>
+    <w:p/>
+    <w:p/>
+    <w:p/>
+    <w:p/>
+    <w:p/>
+    <w:p/>
+    <w:p>
+      <w:r>
+        <w:lastRenderedPageBreak/>
+        <w:t>USE CASE UTENTE</w:t>
+      </w:r>
+    </w:p>
+    <w:p/>
+    <w:p>
+      <w:r>
+        <w:rPr>
+          <w:b/>
+          <w:bCs/>
+        </w:rPr>
+        <w:t xml:space="preserve">Utilizzo </w:t>
+      </w:r>
+      <w:proofErr w:type="spellStart"/>
+      <w:r>
+        <w:rPr>
+          <w:b/>
+          <w:bCs/>
+        </w:rPr>
+        <w:t>app</w:t>
+      </w:r>
+      <w:proofErr w:type="spellEnd"/>
+      <w:r>
+        <w:rPr>
+          <w:b/>
+          <w:bCs/>
+        </w:rPr>
+        <w:t xml:space="preserve"> </w:t>
+      </w:r>
+      <w:proofErr w:type="spellStart"/>
+      <w:r>
+        <w:rPr>
+          <w:b/>
+          <w:bCs/>
+        </w:rPr>
+        <w:t>Android</w:t>
+      </w:r>
+      <w:proofErr w:type="spellEnd"/>
+    </w:p>
+    <w:p>
+      <w:pPr>
+        <w:rPr>
+          <w:i/>
+          <w:iCs/>
+        </w:rPr>
+      </w:pPr>
+      <w:r>
+        <w:rPr>
+          <w:i/>
+          <w:iCs/>
+        </w:rPr>
+        <w:t>Descrizione</w:t>
+      </w:r>
+    </w:p>
+    <w:p>
+      <w:pPr>
+        <w:pStyle w:val="Paragrafoelenco"/>
+        <w:numPr>
+          <w:ilvl w:val="0"/>
+          <w:numId w:val="2"/>
+        </w:numPr>
+        <w:spacing w:after="160" w:line="259" w:lineRule="auto"/>
+      </w:pPr>
+      <w:r>
+        <w:rPr>
+          <w:iCs/>
+        </w:rPr>
+        <w:t>Per accedere all’applicazione, l’utente deve inserire il suo username e la sua password</w:t>
+      </w:r>
+      <w:r>
+        <w:rPr>
+          <w:iCs/>
+        </w:rPr>
+        <w:t xml:space="preserve"> nell’</w:t>
+      </w:r>
+      <w:r>
+        <w:rPr>
+          <w:iCs/>
+        </w:rPr>
+        <w:t>apposita schermata di login.</w:t>
+      </w:r>
+    </w:p>
+    <w:p>
+      <w:pPr>
+        <w:pStyle w:val="Paragrafoelenco"/>
+        <w:numPr>
+          <w:ilvl w:val="1"/>
+          <w:numId w:val="2"/>
+        </w:numPr>
+        <w:spacing w:after="160" w:line="259" w:lineRule="auto"/>
+      </w:pPr>
+      <w:r>
+        <w:rPr>
+          <w:iCs/>
+        </w:rPr>
+        <w:t xml:space="preserve"> Se i dati inseriti non sono </w:t>
+      </w:r>
+      <w:r>
+        <w:rPr>
+          <w:iCs/>
+        </w:rPr>
+        <w:t>corretti</w:t>
+      </w:r>
+      <w:r>
+        <w:rPr>
+          <w:iCs/>
+        </w:rPr>
+        <w:t xml:space="preserve"> viene notificata l’incorrettezza di tali dati</w:t>
+      </w:r>
+      <w:r>
+        <w:rPr>
+          <w:iCs/>
+        </w:rPr>
+        <w:t xml:space="preserve"> e viene riproposta la schermata di login. </w:t>
+      </w:r>
+    </w:p>
+    <w:p>
+      <w:pPr>
+        <w:pStyle w:val="Paragrafoelenco"/>
+        <w:numPr>
+          <w:ilvl w:val="0"/>
+          <w:numId w:val="2"/>
+        </w:numPr>
+        <w:spacing w:after="160" w:line="259" w:lineRule="auto"/>
+      </w:pPr>
+      <w:r>
+        <w:rPr>
+          <w:iCs/>
+        </w:rPr>
+        <w:t xml:space="preserve"> Se invece le credenziali di login sono corrette, </w:t>
+      </w:r>
+      <w:r>
+        <w:rPr>
+          <w:iCs/>
+        </w:rPr>
+        <w:t>viene mostrata la schermata principale dell’</w:t>
+      </w:r>
+      <w:proofErr w:type="spellStart"/>
+      <w:r>
+        <w:rPr>
+          <w:iCs/>
+        </w:rPr>
+        <w:t>app</w:t>
+      </w:r>
+      <w:proofErr w:type="spellEnd"/>
+      <w:r>
+        <w:rPr>
+          <w:iCs/>
+        </w:rPr>
+        <w:t xml:space="preserve">. In tale schermata l’utente deve scegliere quale tipo di barca possiede tra un elenco di possibilità. </w:t>
+      </w:r>
+    </w:p>
+    <w:p>
+      <w:pPr>
+        <w:pStyle w:val="Paragrafoelenco"/>
+        <w:rPr>
+          <w:i/>
+        </w:rPr>
+      </w:pPr>
+      <w:r>
+        <w:rPr>
+          <w:iCs/>
+        </w:rPr>
+        <w:t xml:space="preserve">Scelto il tipo di barca, all’utente vengono mostrate in successione schermate contenenti la descrizione di un problema. </w:t>
+      </w:r>
+      <w:r>
+        <w:rPr>
+          <w:iCs/>
+        </w:rPr>
+        <w:t xml:space="preserve">In ogni schermata è comunque possibile procedere al punto 3.  </w:t>
+      </w:r>
+    </w:p>
+    <w:p>
+      <w:pPr>
+        <w:pStyle w:val="Paragrafoelenco"/>
+        <w:numPr>
+          <w:ilvl w:val="1"/>
+          <w:numId w:val="2"/>
+        </w:numPr>
+        <w:spacing w:after="160" w:line="259" w:lineRule="auto"/>
+        <w:rPr>
+          <w:iCs/>
+        </w:rPr>
+      </w:pPr>
+      <w:r>
+        <w:rPr>
+          <w:iCs/>
+        </w:rPr>
+        <w:t>Al termine, se esiste, viene fornita una soluzione. Se la soluzione non risolve il problema vedi il punto successivo.</w:t>
+      </w:r>
+    </w:p>
+    <w:p>
+      <w:pPr>
+        <w:pStyle w:val="Paragrafoelenco"/>
+        <w:numPr>
+          <w:ilvl w:val="0"/>
+          <w:numId w:val="2"/>
+        </w:numPr>
+        <w:spacing w:after="160" w:line="259" w:lineRule="auto"/>
+        <w:rPr>
+          <w:iCs/>
+        </w:rPr>
+      </w:pPr>
+      <w:r>
+        <w:rPr>
+          <w:iCs/>
+        </w:rPr>
+        <w:t>Se l’</w:t>
+      </w:r>
+      <w:proofErr w:type="spellStart"/>
+      <w:r>
+        <w:rPr>
+          <w:iCs/>
+        </w:rPr>
+        <w:t>app</w:t>
+      </w:r>
+      <w:proofErr w:type="spellEnd"/>
+      <w:r>
+        <w:rPr>
+          <w:iCs/>
+        </w:rPr>
+        <w:t xml:space="preserve"> non riesce a fornire una soluzione, viene mostrato il codice problema e viene data la possibilità di chiamare il centro d’assistenza. </w:t>
+      </w:r>
+    </w:p>
+    <w:p>
+      <w:pPr>
+        <w:pStyle w:val="Paragrafoelenco"/>
+        <w:rPr>
+          <w:iCs/>
+        </w:rPr>
+      </w:pPr>
+    </w:p>
+    <w:p>
+      <w:pPr>
+        <w:pStyle w:val="Paragrafoelenco"/>
+        <w:ind w:left="0"/>
+        <w:rPr>
+          <w:i/>
+          <w:iCs/>
+        </w:rPr>
+      </w:pPr>
+    </w:p>
+    <w:p>
+      <w:pPr>
+        <w:pStyle w:val="Paragrafoelenco"/>
+        <w:ind w:left="0"/>
+        <w:rPr>
+          <w:i/>
+          <w:iCs/>
+        </w:rPr>
+      </w:pPr>
+      <w:r>
+        <w:rPr>
+          <w:i/>
+          <w:iCs/>
+        </w:rPr>
+        <w:t xml:space="preserve">//mettere </w:t>
+      </w:r>
+      <w:proofErr w:type="spellStart"/>
+      <w:r>
+        <w:rPr>
+          <w:i/>
+          <w:iCs/>
+        </w:rPr>
+        <w:t>schemetto</w:t>
+      </w:r>
+      <w:proofErr w:type="spellEnd"/>
+      <w:r>
+        <w:rPr>
+          <w:i/>
+          <w:iCs/>
+        </w:rPr>
+        <w:sym w:font="Wingdings" w:char="F0E0"/>
+      </w:r>
+      <w:r>
+        <w:rPr>
+          <w:i/>
+          <w:iCs/>
+        </w:rPr>
+        <w:t xml:space="preserve">login, pagina iniziale con scelta barca, ciclo di schermate problema </w:t>
+      </w:r>
+      <w:proofErr w:type="spellStart"/>
+      <w:r>
+        <w:rPr>
+          <w:i/>
+          <w:iCs/>
+        </w:rPr>
+        <w:t>finchè</w:t>
+      </w:r>
+      <w:proofErr w:type="spellEnd"/>
+      <w:r>
+        <w:rPr>
+          <w:i/>
+          <w:iCs/>
+        </w:rPr>
+        <w:t xml:space="preserve"> ho soluzione possibilità di andare all’ultima schermata</w:t>
+      </w:r>
+    </w:p>
+    <w:p>
+      <w:pPr>
+        <w:pStyle w:val="Paragrafoelenco"/>
+        <w:ind w:left="0"/>
+        <w:rPr>
+          <w:i/>
+          <w:iCs/>
+        </w:rPr>
+      </w:pPr>
+    </w:p>
+    <w:p>
+      <w:pPr>
+        <w:pStyle w:val="Paragrafoelenco"/>
+        <w:ind w:left="0"/>
+        <w:rPr>
+          <w:i/>
+          <w:iCs/>
+        </w:rPr>
+      </w:pPr>
+    </w:p>
+    <w:p>
+      <w:pPr>
+        <w:pStyle w:val="Paragrafoelenco"/>
+        <w:ind w:left="360"/>
+        <w:rPr>
+          <w:i/>
+          <w:iCs/>
+        </w:rPr>
+      </w:pPr>
+      <w:r>
+        <w:rPr>
+          <w:i/>
+          <w:iCs/>
+        </w:rPr>
+        <w:t>Assunti</w:t>
+      </w:r>
+    </w:p>
+    <w:p>
+      <w:pPr>
+        <w:pStyle w:val="Paragrafoelenco"/>
+        <w:ind w:left="360"/>
+        <w:rPr>
+          <w:iCs/>
+        </w:rPr>
+      </w:pPr>
+    </w:p>
+    <w:p>
+      <w:pPr>
+        <w:pStyle w:val="Paragrafoelenco"/>
+        <w:numPr>
+          <w:ilvl w:val="0"/>
+          <w:numId w:val="3"/>
+        </w:numPr>
+        <w:spacing w:after="160" w:line="259" w:lineRule="auto"/>
+        <w:rPr>
+          <w:b/>
+        </w:rPr>
+      </w:pPr>
+      <w:r>
+        <w:rPr>
+          <w:b/>
+        </w:rPr>
+        <w:t>Pre-Condizioni</w:t>
+      </w:r>
+    </w:p>
+    <w:p>
+      <w:pPr>
+        <w:ind w:left="1440"/>
+      </w:pPr>
+      <w:r>
+        <w:t>Conoscenza delle credenziali d’accesso.</w:t>
+      </w:r>
+    </w:p>
+    <w:p>
+      <w:pPr>
+        <w:pStyle w:val="Paragrafoelenco"/>
+        <w:numPr>
+          <w:ilvl w:val="0"/>
+          <w:numId w:val="3"/>
+        </w:numPr>
+        <w:spacing w:after="160" w:line="259" w:lineRule="auto"/>
+        <w:rPr>
+          <w:b/>
+        </w:rPr>
+      </w:pPr>
+      <w:r>
+        <w:rPr>
+          <w:b/>
+        </w:rPr>
+        <w:t>Assunti all’uscita</w:t>
+      </w:r>
+    </w:p>
+    <w:p>
+      <w:pPr>
+        <w:ind w:left="1416"/>
+      </w:pPr>
+      <w:r>
+        <w:t>L’utente ha risolto il problema tramite la soluzione fornita dall’</w:t>
+      </w:r>
+      <w:proofErr w:type="spellStart"/>
+      <w:r>
+        <w:t>app</w:t>
+      </w:r>
+      <w:proofErr w:type="spellEnd"/>
+      <w:r>
+        <w:t>, oppure non ha trovato soluzione tramite l’</w:t>
+      </w:r>
+      <w:proofErr w:type="spellStart"/>
+      <w:r>
+        <w:t>app</w:t>
+      </w:r>
+      <w:proofErr w:type="spellEnd"/>
+      <w:r>
+        <w:t xml:space="preserve"> e ha chiamato il centro assistenza. </w:t>
+      </w:r>
+    </w:p>
+    <w:p>
+      <w:pPr>
+        <w:rPr>
+          <w:b/>
+        </w:rPr>
+      </w:pPr>
+    </w:p>
     <w:p>
       <w:bookmarkStart w:id="0" w:name="_GoBack"/>
       <w:bookmarkEnd w:id="0"/>
@@ -1153,7 +1773,7 @@
 </file>
 
 <file path=word/numbering.xml><?xml version="1.0" encoding="utf-8"?>
-<w:numbering xmlns:wpc="http://schemas.microsoft.com/office/word/2010/wordprocessingCanvas" xmlns:mo="http://schemas.microsoft.com/office/mac/office/2008/main" xmlns:mc="http://schemas.openxmlformats.org/markup-compatibility/2006" xmlns:mv="urn:schemas-microsoft-com:mac:vml" xmlns:o="urn:schemas-microsoft-com:office:office" xmlns:r="http://schemas.openxmlformats.org/officeDocument/2006/relationships" xmlns:m="http://schemas.openxmlformats.org/officeDocument/2006/math" xmlns:v="urn:schemas-microsoft-com:vml" xmlns:wp14="http://schemas.microsoft.com/office/word/2010/wordprocessingDrawing" xmlns:wp="http://schemas.openxmlformats.org/drawingml/2006/wordprocessingDrawing" xmlns:w10="urn:schemas-microsoft-com:office:word" xmlns:w="http://schemas.openxmlformats.org/wordprocessingml/2006/main" xmlns:w14="http://schemas.microsoft.com/office/word/2010/wordml" xmlns:w15="http://schemas.microsoft.com/office/word/2012/wordml" xmlns:wpg="http://schemas.microsoft.com/office/word/2010/wordprocessingGroup" xmlns:wpi="http://schemas.microsoft.com/office/word/2010/wordprocessingInk" xmlns:wne="http://schemas.microsoft.com/office/word/2006/wordml" xmlns:wps="http://schemas.microsoft.com/office/word/2010/wordprocessingShape" mc:Ignorable="w14 w15 wp14">
+<w:numbering xmlns:wpc="http://schemas.microsoft.com/office/word/2010/wordprocessingCanvas" xmlns:mc="http://schemas.openxmlformats.org/markup-compatibility/2006" xmlns:o="urn:schemas-microsoft-com:office:office" xmlns:r="http://schemas.openxmlformats.org/officeDocument/2006/relationships" xmlns:m="http://schemas.openxmlformats.org/officeDocument/2006/math" xmlns:v="urn:schemas-microsoft-com:vml" xmlns:wp14="http://schemas.microsoft.com/office/word/2010/wordprocessingDrawing" xmlns:wp="http://schemas.openxmlformats.org/drawingml/2006/wordprocessingDrawing" xmlns:w10="urn:schemas-microsoft-com:office:word" xmlns:w="http://schemas.openxmlformats.org/wordprocessingml/2006/main" xmlns:w14="http://schemas.microsoft.com/office/word/2010/wordml" xmlns:w15="http://schemas.microsoft.com/office/word/2012/wordml" xmlns:wpg="http://schemas.microsoft.com/office/word/2010/wordprocessingGroup" xmlns:wpi="http://schemas.microsoft.com/office/word/2010/wordprocessingInk" xmlns:wne="http://schemas.microsoft.com/office/word/2006/wordml" xmlns:wps="http://schemas.microsoft.com/office/word/2010/wordprocessingShape" mc:Ignorable="w14 w15 wp14">
   <w:abstractNum w:abstractNumId="0">
     <w:nsid w:val="020E0ACA"/>
     <w:multiLevelType w:val="hybridMultilevel"/>
@@ -1240,8 +1860,213 @@
       </w:pPr>
     </w:lvl>
   </w:abstractNum>
+  <w:abstractNum w:abstractNumId="1">
+    <w:nsid w:val="16AB5B69"/>
+    <w:multiLevelType w:val="hybridMultilevel"/>
+    <w:tmpl w:val="2788E612"/>
+    <w:lvl w:ilvl="0" w:tplc="04100001">
+      <w:start w:val="1"/>
+      <w:numFmt w:val="bullet"/>
+      <w:lvlText w:val=""/>
+      <w:lvlJc w:val="left"/>
+      <w:pPr>
+        <w:ind w:left="1440" w:hanging="360"/>
+      </w:pPr>
+      <w:rPr>
+        <w:rFonts w:ascii="Symbol" w:hAnsi="Symbol" w:hint="default"/>
+      </w:rPr>
+    </w:lvl>
+    <w:lvl w:ilvl="1" w:tplc="04100003" w:tentative="1">
+      <w:start w:val="1"/>
+      <w:numFmt w:val="bullet"/>
+      <w:lvlText w:val="o"/>
+      <w:lvlJc w:val="left"/>
+      <w:pPr>
+        <w:ind w:left="2160" w:hanging="360"/>
+      </w:pPr>
+      <w:rPr>
+        <w:rFonts w:ascii="Courier New" w:hAnsi="Courier New" w:cs="Courier New" w:hint="default"/>
+      </w:rPr>
+    </w:lvl>
+    <w:lvl w:ilvl="2" w:tplc="04100005" w:tentative="1">
+      <w:start w:val="1"/>
+      <w:numFmt w:val="bullet"/>
+      <w:lvlText w:val=""/>
+      <w:lvlJc w:val="left"/>
+      <w:pPr>
+        <w:ind w:left="2880" w:hanging="360"/>
+      </w:pPr>
+      <w:rPr>
+        <w:rFonts w:ascii="Wingdings" w:hAnsi="Wingdings" w:hint="default"/>
+      </w:rPr>
+    </w:lvl>
+    <w:lvl w:ilvl="3" w:tplc="04100001" w:tentative="1">
+      <w:start w:val="1"/>
+      <w:numFmt w:val="bullet"/>
+      <w:lvlText w:val=""/>
+      <w:lvlJc w:val="left"/>
+      <w:pPr>
+        <w:ind w:left="3600" w:hanging="360"/>
+      </w:pPr>
+      <w:rPr>
+        <w:rFonts w:ascii="Symbol" w:hAnsi="Symbol" w:hint="default"/>
+      </w:rPr>
+    </w:lvl>
+    <w:lvl w:ilvl="4" w:tplc="04100003" w:tentative="1">
+      <w:start w:val="1"/>
+      <w:numFmt w:val="bullet"/>
+      <w:lvlText w:val="o"/>
+      <w:lvlJc w:val="left"/>
+      <w:pPr>
+        <w:ind w:left="4320" w:hanging="360"/>
+      </w:pPr>
+      <w:rPr>
+        <w:rFonts w:ascii="Courier New" w:hAnsi="Courier New" w:cs="Courier New" w:hint="default"/>
+      </w:rPr>
+    </w:lvl>
+    <w:lvl w:ilvl="5" w:tplc="04100005" w:tentative="1">
+      <w:start w:val="1"/>
+      <w:numFmt w:val="bullet"/>
+      <w:lvlText w:val=""/>
+      <w:lvlJc w:val="left"/>
+      <w:pPr>
+        <w:ind w:left="5040" w:hanging="360"/>
+      </w:pPr>
+      <w:rPr>
+        <w:rFonts w:ascii="Wingdings" w:hAnsi="Wingdings" w:hint="default"/>
+      </w:rPr>
+    </w:lvl>
+    <w:lvl w:ilvl="6" w:tplc="04100001" w:tentative="1">
+      <w:start w:val="1"/>
+      <w:numFmt w:val="bullet"/>
+      <w:lvlText w:val=""/>
+      <w:lvlJc w:val="left"/>
+      <w:pPr>
+        <w:ind w:left="5760" w:hanging="360"/>
+      </w:pPr>
+      <w:rPr>
+        <w:rFonts w:ascii="Symbol" w:hAnsi="Symbol" w:hint="default"/>
+      </w:rPr>
+    </w:lvl>
+    <w:lvl w:ilvl="7" w:tplc="04100003" w:tentative="1">
+      <w:start w:val="1"/>
+      <w:numFmt w:val="bullet"/>
+      <w:lvlText w:val="o"/>
+      <w:lvlJc w:val="left"/>
+      <w:pPr>
+        <w:ind w:left="6480" w:hanging="360"/>
+      </w:pPr>
+      <w:rPr>
+        <w:rFonts w:ascii="Courier New" w:hAnsi="Courier New" w:cs="Courier New" w:hint="default"/>
+      </w:rPr>
+    </w:lvl>
+    <w:lvl w:ilvl="8" w:tplc="04100005" w:tentative="1">
+      <w:start w:val="1"/>
+      <w:numFmt w:val="bullet"/>
+      <w:lvlText w:val=""/>
+      <w:lvlJc w:val="left"/>
+      <w:pPr>
+        <w:ind w:left="7200" w:hanging="360"/>
+      </w:pPr>
+      <w:rPr>
+        <w:rFonts w:ascii="Wingdings" w:hAnsi="Wingdings" w:hint="default"/>
+      </w:rPr>
+    </w:lvl>
+  </w:abstractNum>
+  <w:abstractNum w:abstractNumId="2">
+    <w:nsid w:val="764D3116"/>
+    <w:multiLevelType w:val="hybridMultilevel"/>
+    <w:tmpl w:val="E5D0DC66"/>
+    <w:lvl w:ilvl="0" w:tplc="0410000F">
+      <w:start w:val="1"/>
+      <w:numFmt w:val="decimal"/>
+      <w:lvlText w:val="%1."/>
+      <w:lvlJc w:val="left"/>
+      <w:pPr>
+        <w:ind w:left="720" w:hanging="360"/>
+      </w:pPr>
+    </w:lvl>
+    <w:lvl w:ilvl="1" w:tplc="04100019">
+      <w:start w:val="1"/>
+      <w:numFmt w:val="lowerLetter"/>
+      <w:lvlText w:val="%2."/>
+      <w:lvlJc w:val="left"/>
+      <w:pPr>
+        <w:ind w:left="1440" w:hanging="360"/>
+      </w:pPr>
+    </w:lvl>
+    <w:lvl w:ilvl="2" w:tplc="0410001B" w:tentative="1">
+      <w:start w:val="1"/>
+      <w:numFmt w:val="lowerRoman"/>
+      <w:lvlText w:val="%3."/>
+      <w:lvlJc w:val="right"/>
+      <w:pPr>
+        <w:ind w:left="2160" w:hanging="180"/>
+      </w:pPr>
+    </w:lvl>
+    <w:lvl w:ilvl="3" w:tplc="0410000F" w:tentative="1">
+      <w:start w:val="1"/>
+      <w:numFmt w:val="decimal"/>
+      <w:lvlText w:val="%4."/>
+      <w:lvlJc w:val="left"/>
+      <w:pPr>
+        <w:ind w:left="2880" w:hanging="360"/>
+      </w:pPr>
+    </w:lvl>
+    <w:lvl w:ilvl="4" w:tplc="04100019" w:tentative="1">
+      <w:start w:val="1"/>
+      <w:numFmt w:val="lowerLetter"/>
+      <w:lvlText w:val="%5."/>
+      <w:lvlJc w:val="left"/>
+      <w:pPr>
+        <w:ind w:left="3600" w:hanging="360"/>
+      </w:pPr>
+    </w:lvl>
+    <w:lvl w:ilvl="5" w:tplc="0410001B" w:tentative="1">
+      <w:start w:val="1"/>
+      <w:numFmt w:val="lowerRoman"/>
+      <w:lvlText w:val="%6."/>
+      <w:lvlJc w:val="right"/>
+      <w:pPr>
+        <w:ind w:left="4320" w:hanging="180"/>
+      </w:pPr>
+    </w:lvl>
+    <w:lvl w:ilvl="6" w:tplc="0410000F" w:tentative="1">
+      <w:start w:val="1"/>
+      <w:numFmt w:val="decimal"/>
+      <w:lvlText w:val="%7."/>
+      <w:lvlJc w:val="left"/>
+      <w:pPr>
+        <w:ind w:left="5040" w:hanging="360"/>
+      </w:pPr>
+    </w:lvl>
+    <w:lvl w:ilvl="7" w:tplc="04100019" w:tentative="1">
+      <w:start w:val="1"/>
+      <w:numFmt w:val="lowerLetter"/>
+      <w:lvlText w:val="%8."/>
+      <w:lvlJc w:val="left"/>
+      <w:pPr>
+        <w:ind w:left="5760" w:hanging="360"/>
+      </w:pPr>
+    </w:lvl>
+    <w:lvl w:ilvl="8" w:tplc="0410001B" w:tentative="1">
+      <w:start w:val="1"/>
+      <w:numFmt w:val="lowerRoman"/>
+      <w:lvlText w:val="%9."/>
+      <w:lvlJc w:val="right"/>
+      <w:pPr>
+        <w:ind w:left="6480" w:hanging="180"/>
+      </w:pPr>
+    </w:lvl>
+  </w:abstractNum>
   <w:num w:numId="1">
     <w:abstractNumId w:val="0"/>
+  </w:num>
+  <w:num w:numId="2">
+    <w:abstractNumId w:val="2"/>
+  </w:num>
+  <w:num w:numId="3">
+    <w:abstractNumId w:val="1"/>
   </w:num>
 </w:numbering>
 </file>
@@ -1259,7 +2084,7 @@
     </w:rPrDefault>
     <w:pPrDefault/>
   </w:docDefaults>
-  <w:latentStyles w:defLockedState="0" w:defUIPriority="99" w:defSemiHidden="0" w:defUnhideWhenUsed="0" w:defQFormat="0" w:count="380">
+  <w:latentStyles w:defLockedState="0" w:defUIPriority="99" w:defSemiHidden="0" w:defUnhideWhenUsed="0" w:defQFormat="0" w:count="371">
     <w:lsdException w:name="Normal" w:uiPriority="0" w:qFormat="1"/>
     <w:lsdException w:name="heading 1" w:uiPriority="9" w:qFormat="1"/>
     <w:lsdException w:name="heading 2" w:semiHidden="1" w:uiPriority="9" w:unhideWhenUsed="1" w:qFormat="1"/>
@@ -1416,15 +2241,6 @@
     <w:lsdException w:name="Balloon Text" w:semiHidden="1" w:unhideWhenUsed="1"/>
     <w:lsdException w:name="Table Grid" w:uiPriority="39"/>
     <w:lsdException w:name="Table Theme" w:semiHidden="1" w:unhideWhenUsed="1"/>
-    <w:lsdException w:name="Note Level 1" w:semiHidden="1" w:unhideWhenUsed="1"/>
-    <w:lsdException w:name="Note Level 2" w:semiHidden="1" w:unhideWhenUsed="1"/>
-    <w:lsdException w:name="Note Level 3" w:semiHidden="1" w:unhideWhenUsed="1"/>
-    <w:lsdException w:name="Note Level 4" w:semiHidden="1" w:unhideWhenUsed="1"/>
-    <w:lsdException w:name="Note Level 5" w:semiHidden="1" w:unhideWhenUsed="1"/>
-    <w:lsdException w:name="Note Level 6" w:semiHidden="1" w:unhideWhenUsed="1"/>
-    <w:lsdException w:name="Note Level 7" w:semiHidden="1" w:unhideWhenUsed="1"/>
-    <w:lsdException w:name="Note Level 8" w:semiHidden="1" w:unhideWhenUsed="1"/>
-    <w:lsdException w:name="Note Level 9" w:semiHidden="1" w:unhideWhenUsed="1"/>
     <w:lsdException w:name="Placeholder Text" w:semiHidden="1"/>
     <w:lsdException w:name="No Spacing" w:uiPriority="1" w:qFormat="1"/>
     <w:lsdException w:name="Light Shading" w:uiPriority="60"/>
@@ -1678,7 +2494,6 @@
     <w:uiPriority w:val="39"/>
     <w:rsid w:val="007E4AAC"/>
     <w:tblPr>
-      <w:tblInd w:w="0" w:type="dxa"/>
       <w:tblBorders>
         <w:top w:val="single" w:sz="4" w:space="0" w:color="auto"/>
         <w:left w:val="single" w:sz="4" w:space="0" w:color="auto"/>
@@ -1687,12 +2502,6 @@
         <w:insideH w:val="single" w:sz="4" w:space="0" w:color="auto"/>
         <w:insideV w:val="single" w:sz="4" w:space="0" w:color="auto"/>
       </w:tblBorders>
-      <w:tblCellMar>
-        <w:top w:w="0" w:type="dxa"/>
-        <w:left w:w="108" w:type="dxa"/>
-        <w:bottom w:w="0" w:type="dxa"/>
-        <w:right w:w="108" w:type="dxa"/>
-      </w:tblCellMar>
     </w:tblPr>
   </w:style>
   <w:style w:type="paragraph" w:styleId="Paragrafoelenco">

</xml_diff>

<commit_message>
todolist e specifica casi
</commit_message>
<xml_diff>
--- a/Documenti_da_Finire/Documento specifica dei casi d'uso.docx
+++ b/Documenti_da_Finire/Documento specifica dei casi d'uso.docx
@@ -1,6 +1,6 @@
 
 <file path=word/document.xml><?xml version="1.0" encoding="utf-8"?>
-<w:document xmlns:wpc="http://schemas.microsoft.com/office/word/2010/wordprocessingCanvas" xmlns:mo="http://schemas.microsoft.com/office/mac/office/2008/main" xmlns:mc="http://schemas.openxmlformats.org/markup-compatibility/2006" xmlns:mv="urn:schemas-microsoft-com:mac:vml" xmlns:o="urn:schemas-microsoft-com:office:office" xmlns:r="http://schemas.openxmlformats.org/officeDocument/2006/relationships" xmlns:m="http://schemas.openxmlformats.org/officeDocument/2006/math" xmlns:v="urn:schemas-microsoft-com:vml" xmlns:wp14="http://schemas.microsoft.com/office/word/2010/wordprocessingDrawing" xmlns:wp="http://schemas.openxmlformats.org/drawingml/2006/wordprocessingDrawing" xmlns:w10="urn:schemas-microsoft-com:office:word" xmlns:w="http://schemas.openxmlformats.org/wordprocessingml/2006/main" xmlns:w14="http://schemas.microsoft.com/office/word/2010/wordml" xmlns:w15="http://schemas.microsoft.com/office/word/2012/wordml" xmlns:wpg="http://schemas.microsoft.com/office/word/2010/wordprocessingGroup" xmlns:wpi="http://schemas.microsoft.com/office/word/2010/wordprocessingInk" xmlns:wne="http://schemas.microsoft.com/office/word/2006/wordml" xmlns:wps="http://schemas.microsoft.com/office/word/2010/wordprocessingShape" mc:Ignorable="w14 w15 wp14">
+<w:document xmlns:wpc="http://schemas.microsoft.com/office/word/2010/wordprocessingCanvas" xmlns:mc="http://schemas.openxmlformats.org/markup-compatibility/2006" xmlns:o="urn:schemas-microsoft-com:office:office" xmlns:r="http://schemas.openxmlformats.org/officeDocument/2006/relationships" xmlns:m="http://schemas.openxmlformats.org/officeDocument/2006/math" xmlns:v="urn:schemas-microsoft-com:vml" xmlns:wp14="http://schemas.microsoft.com/office/word/2010/wordprocessingDrawing" xmlns:wp="http://schemas.openxmlformats.org/drawingml/2006/wordprocessingDrawing" xmlns:w10="urn:schemas-microsoft-com:office:word" xmlns:w="http://schemas.openxmlformats.org/wordprocessingml/2006/main" xmlns:w14="http://schemas.microsoft.com/office/word/2010/wordml" xmlns:w15="http://schemas.microsoft.com/office/word/2012/wordml" xmlns:wpg="http://schemas.microsoft.com/office/word/2010/wordprocessingGroup" xmlns:wpi="http://schemas.microsoft.com/office/word/2010/wordprocessingInk" xmlns:wne="http://schemas.microsoft.com/office/word/2006/wordml" xmlns:wps="http://schemas.microsoft.com/office/word/2010/wordprocessingShape" mc:Ignorable="w14 w15 wp14">
   <w:body>
     <w:p>
       <w:pPr>
@@ -98,13 +98,8 @@
           </w:tcPr>
           <w:p>
             <w:r>
-              <w:t xml:space="preserve">Federico </w:t>
-            </w:r>
-            <w:proofErr w:type="spellStart"/>
-            <w:r>
-              <w:t>Parezzan</w:t>
-            </w:r>
-            <w:proofErr w:type="spellEnd"/>
+              <w:t>Federico Parezzan</w:t>
+            </w:r>
           </w:p>
         </w:tc>
         <w:tc>
@@ -187,13 +182,8 @@
           </w:tcPr>
           <w:p>
             <w:r>
-              <w:t xml:space="preserve">Paolo </w:t>
-            </w:r>
-            <w:proofErr w:type="spellStart"/>
-            <w:r>
-              <w:t>Vucinic</w:t>
-            </w:r>
-            <w:proofErr w:type="spellEnd"/>
+              <w:t>Paolo Vucinic</w:t>
+            </w:r>
           </w:p>
         </w:tc>
         <w:tc>
@@ -276,13 +266,8 @@
           </w:tcPr>
           <w:p>
             <w:r>
-              <w:t xml:space="preserve">Claudio </w:t>
-            </w:r>
-            <w:proofErr w:type="spellStart"/>
-            <w:r>
-              <w:t>Tomazzoli</w:t>
-            </w:r>
-            <w:proofErr w:type="spellEnd"/>
+              <w:t>Claudio Tomazzoli</w:t>
+            </w:r>
           </w:p>
         </w:tc>
         <w:tc>
@@ -368,13 +353,8 @@
           </w:tcPr>
           <w:p>
             <w:r>
-              <w:t xml:space="preserve">Federico </w:t>
-            </w:r>
-            <w:proofErr w:type="spellStart"/>
-            <w:r>
-              <w:t>Parezzan</w:t>
-            </w:r>
-            <w:proofErr w:type="spellEnd"/>
+              <w:t>Federico Parezzan</w:t>
+            </w:r>
           </w:p>
         </w:tc>
         <w:tc>
@@ -405,13 +385,8 @@
           </w:tcPr>
           <w:p>
             <w:r>
-              <w:t xml:space="preserve">Alberto Benini, Leonardo Piccoli, Paolo </w:t>
-            </w:r>
-            <w:proofErr w:type="spellStart"/>
-            <w:r>
-              <w:t>Vucinic</w:t>
-            </w:r>
-            <w:proofErr w:type="spellEnd"/>
+              <w:t>Alberto Benini, Leonardo Piccoli, Paolo Vucinic</w:t>
+            </w:r>
           </w:p>
         </w:tc>
         <w:tc>
@@ -503,13 +478,8 @@
           </w:tcPr>
           <w:p>
             <w:r>
-              <w:t xml:space="preserve">Federico </w:t>
-            </w:r>
-            <w:proofErr w:type="spellStart"/>
-            <w:r>
-              <w:t>Parezzan</w:t>
-            </w:r>
-            <w:proofErr w:type="spellEnd"/>
+              <w:t>Federico Parezzan</w:t>
+            </w:r>
           </w:p>
         </w:tc>
         <w:tc>
@@ -599,21 +569,8 @@
             <w:tcW w:w="3207" w:type="dxa"/>
           </w:tcPr>
           <w:p>
-            <w:proofErr w:type="spellStart"/>
-            <w:r>
-              <w:t>Portable</w:t>
-            </w:r>
-            <w:proofErr w:type="spellEnd"/>
-            <w:r>
-              <w:t xml:space="preserve"> </w:t>
-            </w:r>
-            <w:proofErr w:type="spellStart"/>
-            <w:r>
-              <w:t>document</w:t>
-            </w:r>
-            <w:proofErr w:type="spellEnd"/>
-            <w:r>
-              <w:t xml:space="preserve"> format</w:t>
+            <w:r>
+              <w:t>Portable document format</w:t>
             </w:r>
           </w:p>
         </w:tc>
@@ -814,13 +771,8 @@
               <w:jc w:val="both"/>
             </w:pPr>
             <w:r>
-              <w:t xml:space="preserve">Requisiti di sistema, business </w:t>
-            </w:r>
-            <w:proofErr w:type="spellStart"/>
-            <w:r>
-              <w:t>needs</w:t>
-            </w:r>
-            <w:proofErr w:type="spellEnd"/>
+              <w:t>Requisiti di sistema, business needs</w:t>
+            </w:r>
           </w:p>
         </w:tc>
         <w:tc>
@@ -958,11 +910,9 @@
           <w:numId w:val="1"/>
         </w:numPr>
       </w:pPr>
-      <w:proofErr w:type="spellStart"/>
       <w:r>
         <w:t>Admin</w:t>
       </w:r>
-      <w:proofErr w:type="spellEnd"/>
     </w:p>
     <w:p/>
     <w:p>
@@ -986,15 +936,7 @@
     </w:p>
     <w:p>
       <w:r>
-        <w:t xml:space="preserve">Un utente utilizza l’applicazione </w:t>
-      </w:r>
-      <w:proofErr w:type="spellStart"/>
-      <w:r>
-        <w:t>Android</w:t>
-      </w:r>
-      <w:proofErr w:type="spellEnd"/>
-      <w:r>
-        <w:t xml:space="preserve"> per risolvere problemi di natura tecnica.</w:t>
+        <w:t>Un utente utilizza l’applicazione Android per risolvere problemi di natura tecnica.</w:t>
       </w:r>
     </w:p>
     <w:p>
@@ -1155,41 +1097,17 @@
         <w:rPr>
           <w:i/>
         </w:rPr>
-        <w:t xml:space="preserve">Funzioni </w:t>
-      </w:r>
-      <w:proofErr w:type="spellStart"/>
-      <w:r>
-        <w:rPr>
-          <w:i/>
-        </w:rPr>
-        <w:t>Admin</w:t>
-      </w:r>
-      <w:proofErr w:type="spellEnd"/>
-    </w:p>
-    <w:p>
-      <w:r>
-        <w:t xml:space="preserve">Un </w:t>
-      </w:r>
-      <w:proofErr w:type="spellStart"/>
-      <w:r>
-        <w:t>admin</w:t>
-      </w:r>
-      <w:proofErr w:type="spellEnd"/>
-      <w:r>
-        <w:t xml:space="preserve"> gestisce i vari utenti oltre a sovrintendere il lavoro degli operatori.</w:t>
-      </w:r>
-    </w:p>
-    <w:p>
-      <w:r>
-        <w:t>Le funzioni disponibili per l’</w:t>
-      </w:r>
-      <w:proofErr w:type="spellStart"/>
-      <w:r>
-        <w:t>admin</w:t>
-      </w:r>
-      <w:proofErr w:type="spellEnd"/>
-      <w:r>
-        <w:t xml:space="preserve"> sono schematizzate di seguito:</w:t>
+        <w:t>Funzioni Admin</w:t>
+      </w:r>
+    </w:p>
+    <w:p>
+      <w:r>
+        <w:t>Un admin gestisce i vari utenti oltre a sovrintendere il lavoro degli operatori.</w:t>
+      </w:r>
+    </w:p>
+    <w:p>
+      <w:r>
+        <w:t>Le funzioni disponibili per l’admin sono schematizzate di seguito:</w:t>
       </w:r>
     </w:p>
     <w:p/>
@@ -1243,49 +1161,23 @@
       </w:r>
     </w:p>
     <w:p/>
-    <w:p>
+    <w:p/>
+    <w:p>
+      <w:r>
+        <w:t>USE CASE UTENTE</w:t>
+      </w:r>
+    </w:p>
+    <w:p/>
+    <w:p>
+      <w:r>
+        <w:rPr>
+          <w:b/>
+          <w:bCs/>
+        </w:rPr>
+        <w:t>Ricerca soluzione</w:t>
+      </w:r>
       <w:bookmarkStart w:id="0" w:name="_GoBack"/>
       <w:bookmarkEnd w:id="0"/>
-    </w:p>
-    <w:p>
-      <w:r>
-        <w:t>USE CASE UTENTE</w:t>
-      </w:r>
-    </w:p>
-    <w:p/>
-    <w:p>
-      <w:r>
-        <w:rPr>
-          <w:b/>
-          <w:bCs/>
-        </w:rPr>
-        <w:t xml:space="preserve">Utilizzo </w:t>
-      </w:r>
-      <w:proofErr w:type="spellStart"/>
-      <w:r>
-        <w:rPr>
-          <w:b/>
-          <w:bCs/>
-        </w:rPr>
-        <w:t>app</w:t>
-      </w:r>
-      <w:proofErr w:type="spellEnd"/>
-      <w:r>
-        <w:rPr>
-          <w:b/>
-          <w:bCs/>
-        </w:rPr>
-        <w:t xml:space="preserve"> </w:t>
-      </w:r>
-      <w:proofErr w:type="spellStart"/>
-      <w:r>
-        <w:rPr>
-          <w:b/>
-          <w:bCs/>
-        </w:rPr>
-        <w:t>Android</w:t>
-      </w:r>
-      <w:proofErr w:type="spellEnd"/>
     </w:p>
     <w:p>
       <w:pPr>
@@ -1383,21 +1275,7 @@
         <w:rPr>
           <w:iCs/>
         </w:rPr>
-        <w:t>viene mostrata la schermata principale dell’</w:t>
-      </w:r>
-      <w:proofErr w:type="spellStart"/>
-      <w:r>
-        <w:rPr>
-          <w:iCs/>
-        </w:rPr>
-        <w:t>app</w:t>
-      </w:r>
-      <w:proofErr w:type="spellEnd"/>
-      <w:r>
-        <w:rPr>
-          <w:iCs/>
-        </w:rPr>
-        <w:t xml:space="preserve">. In tale schermata l’utente deve scegliere quale tipo di barca possiede tra un elenco di possibilità. </w:t>
+        <w:t xml:space="preserve">viene mostrata la schermata principale dell’app. In tale schermata l’utente deve scegliere quale tipo di barca possiede tra un elenco di possibilità. </w:t>
       </w:r>
     </w:p>
     <w:p>
@@ -1455,21 +1333,7 @@
         <w:rPr>
           <w:iCs/>
         </w:rPr>
-        <w:t>Se l’</w:t>
-      </w:r>
-      <w:proofErr w:type="spellStart"/>
-      <w:r>
-        <w:rPr>
-          <w:iCs/>
-        </w:rPr>
-        <w:t>app</w:t>
-      </w:r>
-      <w:proofErr w:type="spellEnd"/>
-      <w:r>
-        <w:rPr>
-          <w:iCs/>
-        </w:rPr>
-        <w:t xml:space="preserve"> non riesce a fornire una soluzione, viene mostrato il codice problema e viene data la possibilità di chiamare il centro d’assistenza. </w:t>
+        <w:t xml:space="preserve">Se l’app non riesce a fornire una soluzione, viene mostrato il codice problema e viene data la possibilità di chiamare il centro d’assistenza. </w:t>
       </w:r>
     </w:p>
     <w:p>
@@ -1504,46 +1368,21 @@
           <w:i/>
           <w:iCs/>
         </w:rPr>
-        <w:t xml:space="preserve">//mettere </w:t>
-      </w:r>
-      <w:proofErr w:type="spellStart"/>
+        <w:t>//mettere schemetto</w:t>
+      </w:r>
       <w:r>
         <w:rPr>
           <w:i/>
           <w:iCs/>
         </w:rPr>
-        <w:t>schemetto</w:t>
-      </w:r>
-      <w:proofErr w:type="spellEnd"/>
+        <w:sym w:font="Wingdings" w:char="F0E0"/>
+      </w:r>
       <w:r>
         <w:rPr>
           <w:i/>
           <w:iCs/>
         </w:rPr>
-        <w:sym w:font="Wingdings" w:char="F0E0"/>
-      </w:r>
-      <w:r>
-        <w:rPr>
-          <w:i/>
-          <w:iCs/>
-        </w:rPr>
-        <w:t xml:space="preserve">login, pagina iniziale con scelta barca, ciclo di schermate problema </w:t>
-      </w:r>
-      <w:proofErr w:type="spellStart"/>
-      <w:r>
-        <w:rPr>
-          <w:i/>
-          <w:iCs/>
-        </w:rPr>
-        <w:t>finchè</w:t>
-      </w:r>
-      <w:proofErr w:type="spellEnd"/>
-      <w:r>
-        <w:rPr>
-          <w:i/>
-          <w:iCs/>
-        </w:rPr>
-        <w:t xml:space="preserve"> ho soluzione possibilità di andare all’ultima schermata</w:t>
+        <w:t>login, pagina iniziale con scelta barca, ciclo di schermate problema finchè ho soluzione possibilità di andare all’ultima schermata</w:t>
       </w:r>
     </w:p>
     <w:p>
@@ -1643,43 +1482,44 @@
         <w:ind w:left="1416"/>
       </w:pPr>
       <w:r>
-        <w:t>L’utente ha risolto il problema tramite la soluzione fornita dall’</w:t>
-      </w:r>
-      <w:proofErr w:type="spellStart"/>
-      <w:r>
-        <w:t>app</w:t>
-      </w:r>
-      <w:proofErr w:type="spellEnd"/>
-      <w:r>
-        <w:t>, oppure non ha trovato soluzione tramite l’</w:t>
-      </w:r>
-      <w:proofErr w:type="spellStart"/>
-      <w:r>
-        <w:t>app</w:t>
-      </w:r>
-      <w:proofErr w:type="spellEnd"/>
-      <w:r>
-        <w:t xml:space="preserve"> e ha chiamato il centro assistenza. </w:t>
-      </w:r>
-    </w:p>
-    <w:p>
-      <w:pPr>
-        <w:rPr>
-          <w:b/>
-        </w:rPr>
-      </w:pPr>
-    </w:p>
-    <w:p>
-      <w:pPr>
-        <w:jc w:val="both"/>
-        <w:rPr>
-          <w:b/>
-        </w:rPr>
-      </w:pPr>
-      <w:r>
-        <w:rPr>
-          <w:b/>
-        </w:rPr>
+        <w:t xml:space="preserve">L’utente ha risolto il problema tramite la soluzione fornita dall’app, oppure non ha trovato soluzione tramite l’app e ha chiamato il centro assistenza. </w:t>
+      </w:r>
+    </w:p>
+    <w:p>
+      <w:pPr>
+        <w:rPr>
+          <w:b/>
+        </w:rPr>
+      </w:pPr>
+    </w:p>
+    <w:p>
+      <w:pPr>
+        <w:jc w:val="both"/>
+        <w:rPr>
+          <w:b/>
+        </w:rPr>
+      </w:pPr>
+    </w:p>
+    <w:p>
+      <w:pPr>
+        <w:jc w:val="both"/>
+        <w:rPr>
+          <w:b/>
+        </w:rPr>
+      </w:pPr>
+    </w:p>
+    <w:p>
+      <w:pPr>
+        <w:jc w:val="both"/>
+        <w:rPr>
+          <w:b/>
+        </w:rPr>
+      </w:pPr>
+      <w:r>
+        <w:rPr>
+          <w:b/>
+        </w:rPr>
+        <w:lastRenderedPageBreak/>
         <w:t>USE CASE OPERATORE</w:t>
       </w:r>
     </w:p>
@@ -1710,7 +1550,6 @@
         <w:rPr>
           <w:i/>
         </w:rPr>
-        <w:lastRenderedPageBreak/>
         <w:t>Descrizione</w:t>
       </w:r>
     </w:p>
@@ -1719,34 +1558,18 @@
         <w:jc w:val="both"/>
       </w:pPr>
       <w:r>
-        <w:t xml:space="preserve">L'operatore deve confermare la sua identità inserendo username e password nell’apposita schermata di login sull'applicativo web </w:t>
-      </w:r>
-      <w:proofErr w:type="spellStart"/>
-      <w:r>
-        <w:t>Neptune</w:t>
-      </w:r>
-      <w:proofErr w:type="spellEnd"/>
-      <w:r>
-        <w:t xml:space="preserve"> Rescue. Il sistema verifica l'esistenza di tale utente e ne consente l'accesso se le credenziali sono corrette; se la password e/o l'username sono errati il sistema rimanda ad una pagina di errore, che successivamente permette di tornare alla schermata di login. </w:t>
-      </w:r>
-    </w:p>
-    <w:p>
-      <w:pPr>
-        <w:jc w:val="both"/>
-      </w:pPr>
-      <w:proofErr w:type="spellStart"/>
-      <w:r>
-        <w:rPr>
-          <w:i/>
-        </w:rPr>
-        <w:t>Pre</w:t>
-      </w:r>
-      <w:proofErr w:type="spellEnd"/>
-      <w:r>
-        <w:rPr>
-          <w:i/>
-        </w:rPr>
-        <w:t xml:space="preserve"> Condizioni: </w:t>
+        <w:t xml:space="preserve">L'operatore deve confermare la sua identità inserendo username e password nell’apposita schermata di login sull'applicativo web Neptune Rescue. Il sistema verifica l'esistenza di tale utente e ne consente l'accesso se le credenziali sono corrette; se la password e/o l'username sono errati il sistema rimanda ad una pagina di errore, che successivamente permette di tornare alla schermata di login. </w:t>
+      </w:r>
+    </w:p>
+    <w:p>
+      <w:pPr>
+        <w:jc w:val="both"/>
+      </w:pPr>
+      <w:r>
+        <w:rPr>
+          <w:i/>
+        </w:rPr>
+        <w:t xml:space="preserve">Pre Condizioni: </w:t>
       </w:r>
       <w:r>
         <w:t>Conoscenza delle credenziali di accesso.</w:t>
@@ -1891,15 +1714,7 @@
         <w:jc w:val="both"/>
       </w:pPr>
       <w:r>
-        <w:t xml:space="preserve">Per ricercare un utente tramite il suo codice identificativo univoco, l'operatore deve inserire il codice in un </w:t>
-      </w:r>
-      <w:proofErr w:type="spellStart"/>
-      <w:r>
-        <w:t>form</w:t>
-      </w:r>
-      <w:proofErr w:type="spellEnd"/>
-      <w:r>
-        <w:t xml:space="preserve"> che, in caso di riscontro positivo, restituisce i dati anagrafici del cliente e lo storico dei suoi problemi; in caso di riscontro negativo, viene visualizzato un </w:t>
+        <w:t xml:space="preserve">Per ricercare un utente tramite il suo codice identificativo univoco, l'operatore deve inserire il codice in un form che, in caso di riscontro positivo, restituisce i dati anagrafici del cliente e lo storico dei suoi problemi; in caso di riscontro negativo, viene visualizzato un </w:t>
       </w:r>
       <w:r>
         <w:rPr>
@@ -1939,124 +1754,413 @@
         <w:jc w:val="both"/>
       </w:pPr>
       <w:r>
-        <w:t xml:space="preserve">Per ricercare un problema tramite il suo codice identificativo univoco, l'operatore deve inserire il codice in un </w:t>
-      </w:r>
-      <w:proofErr w:type="spellStart"/>
-      <w:r>
-        <w:t>form</w:t>
-      </w:r>
-      <w:proofErr w:type="spellEnd"/>
-      <w:r>
-        <w:t xml:space="preserve"> che, in caso di riscontro positivo, restituisce i dati del problema che ricostruiscono il percorso compiuto dall’utente all’interno dell’</w:t>
-      </w:r>
-      <w:proofErr w:type="spellStart"/>
-      <w:r>
-        <w:t>app</w:t>
-      </w:r>
-      <w:proofErr w:type="spellEnd"/>
+        <w:t xml:space="preserve">Per ricercare un problema tramite il suo codice identificativo univoco, l'operatore deve inserire il codice in un form che, in caso di riscontro positivo, restituisce i dati del problema che ricostruiscono il percorso compiuto dall’utente all’interno dell’app Android; in caso di riscontro negativo, viene visualizzato </w:t>
+      </w:r>
+      <w:r>
+        <w:rPr>
+          <w:color w:val="000000"/>
+        </w:rPr>
+        <w:t>un messaggio di errore</w:t>
+      </w:r>
+      <w:r>
+        <w:t>.</w:t>
+      </w:r>
+    </w:p>
+    <w:p>
+      <w:pPr>
+        <w:jc w:val="both"/>
+        <w:rPr>
+          <w:b/>
+          <w:i/>
+        </w:rPr>
+      </w:pPr>
+      <w:r>
+        <w:rPr>
+          <w:b/>
+          <w:i/>
+        </w:rPr>
+        <w:t>Inserimento di un nuovo utente:</w:t>
+      </w:r>
+    </w:p>
+    <w:p>
+      <w:pPr>
+        <w:jc w:val="both"/>
+      </w:pPr>
+      <w:r>
+        <w:t xml:space="preserve">Per l'inserimento di un nuovo utente, viene richiesto il completamento di una serie di campi di testo obbligatori e la correttezza dei dati inseriti da parte dell'operatore. In caso di mancato inserimento di un campo obbligatorio, verrà visualizzato un messaggio di errore che invita l’operatore a compilare il campo mancate. </w:t>
+      </w:r>
+      <w:r>
+        <w:rPr>
+          <w:color w:val="FF0000"/>
+        </w:rPr>
+        <w:t>Se i dati inseriti non sono corretti come sopra</w:t>
+      </w:r>
+      <w:r>
+        <w:rPr>
+          <w:color w:val="FF0000"/>
+        </w:rPr>
+        <w:t xml:space="preserve"> (dobbiamo vedere come fare)</w:t>
+      </w:r>
+    </w:p>
+    <w:p>
+      <w:pPr>
+        <w:jc w:val="both"/>
+        <w:rPr>
+          <w:b/>
+          <w:i/>
+        </w:rPr>
+      </w:pPr>
+      <w:r>
+        <w:rPr>
+          <w:b/>
+          <w:i/>
+        </w:rPr>
+        <w:t>Inserimento di un nuovo problema:</w:t>
+      </w:r>
+    </w:p>
+    <w:p>
+      <w:pPr>
+        <w:jc w:val="both"/>
+      </w:pPr>
+      <w:r>
+        <w:t xml:space="preserve">Il comportamento in questo caso è analogo all’inserimento di un nuovo utente. </w:t>
+      </w:r>
+    </w:p>
+    <w:p>
+      <w:pPr>
+        <w:jc w:val="both"/>
+        <w:rPr>
+          <w:b/>
+          <w:i/>
+        </w:rPr>
+      </w:pPr>
+      <w:r>
+        <w:rPr>
+          <w:b/>
+          <w:i/>
+        </w:rPr>
+        <w:t>Cancellazione di un utente:</w:t>
+      </w:r>
+    </w:p>
+    <w:p>
+      <w:pPr>
+        <w:jc w:val="both"/>
+      </w:pPr>
+      <w:r>
+        <w:t xml:space="preserve">Prima della cancellazione dell'utente viene chiesto all'operatore l'inserimento dell'id univoco dell'utente. Se l'id non esiste viene visualizzato un messaggio di errore, nella quale si avvisa l'operatore che l'utente ricercato non è presente e quindi non è eliminabile; viene poi riproposto l’inserimento dell’id dell’utente da cancellare. Se l’id è invece esistente, l’utente corrispondente a tale id viene eliminato assieme al suo storico. </w:t>
+      </w:r>
+    </w:p>
+    <w:p>
+      <w:pPr>
+        <w:jc w:val="both"/>
+        <w:rPr>
+          <w:b/>
+          <w:bCs/>
+        </w:rPr>
+      </w:pPr>
+      <w:r>
+        <w:rPr>
+          <w:b/>
+          <w:bCs/>
+        </w:rPr>
+        <w:t>//INSERIRE UML</w:t>
+      </w:r>
+    </w:p>
+    <w:p>
+      <w:pPr>
+        <w:jc w:val="both"/>
+        <w:rPr>
+          <w:b/>
+        </w:rPr>
+      </w:pPr>
+    </w:p>
+    <w:p>
+      <w:pPr>
+        <w:jc w:val="both"/>
+        <w:rPr>
+          <w:b/>
+          <w:u w:val="single"/>
+        </w:rPr>
+      </w:pPr>
+    </w:p>
+    <w:p>
+      <w:pPr>
+        <w:jc w:val="both"/>
+        <w:rPr>
+          <w:b/>
+          <w:u w:val="single"/>
+        </w:rPr>
+      </w:pPr>
+    </w:p>
+    <w:p>
+      <w:pPr>
+        <w:jc w:val="both"/>
+        <w:rPr>
+          <w:b/>
+          <w:u w:val="single"/>
+        </w:rPr>
+      </w:pPr>
+    </w:p>
+    <w:p>
+      <w:pPr>
+        <w:jc w:val="both"/>
+        <w:rPr>
+          <w:b/>
+          <w:u w:val="single"/>
+        </w:rPr>
+      </w:pPr>
+    </w:p>
+    <w:p>
+      <w:pPr>
+        <w:jc w:val="both"/>
+        <w:rPr>
+          <w:b/>
+          <w:u w:val="single"/>
+        </w:rPr>
+      </w:pPr>
+    </w:p>
+    <w:p>
+      <w:pPr>
+        <w:jc w:val="both"/>
+        <w:rPr>
+          <w:b/>
+          <w:u w:val="single"/>
+        </w:rPr>
+      </w:pPr>
+      <w:r>
+        <w:rPr>
+          <w:b/>
+          <w:u w:val="single"/>
+        </w:rPr>
+        <w:lastRenderedPageBreak/>
+        <w:t>Interfacciamento con gli Utenti</w:t>
+      </w:r>
+    </w:p>
+    <w:p>
+      <w:pPr>
+        <w:jc w:val="both"/>
+        <w:rPr>
+          <w:i/>
+        </w:rPr>
+      </w:pPr>
+      <w:r>
+        <w:rPr>
+          <w:i/>
+        </w:rPr>
+        <w:t>Descrizione:</w:t>
+      </w:r>
+    </w:p>
+    <w:p>
+      <w:pPr>
+        <w:jc w:val="both"/>
+      </w:pPr>
+      <w:r>
+        <w:t xml:space="preserve">L'operatore si interfaccia con gli utenti per via telefonica. A inizio telefonata, l’operatore chiede all’utente il codice che viene visualizzato sullo smartphone; inserendo questo codice nel form apposito l’operatore potrà visualizzare lo storico dell’utente e le soluzioni ai problemi presenti su NeptuneAssistance, comunicandole all’utente. </w:t>
+      </w:r>
+    </w:p>
+    <w:p>
+      <w:pPr>
+        <w:jc w:val="both"/>
+        <w:rPr>
+          <w:i/>
+        </w:rPr>
+      </w:pPr>
+      <w:r>
+        <w:rPr>
+          <w:i/>
+        </w:rPr>
+        <w:t>Pre Condizioni:</w:t>
+      </w:r>
+    </w:p>
+    <w:p>
+      <w:pPr>
+        <w:jc w:val="both"/>
+      </w:pPr>
+      <w:r>
+        <w:t xml:space="preserve">L’utente deve conoscere il proprio codice e il codice del problema. </w:t>
+      </w:r>
+    </w:p>
+    <w:p>
+      <w:pPr>
+        <w:jc w:val="both"/>
+        <w:rPr>
+          <w:i/>
+        </w:rPr>
+      </w:pPr>
+      <w:r>
+        <w:rPr>
+          <w:i/>
+        </w:rPr>
+        <w:t>Assunti all'uscita:</w:t>
+      </w:r>
+    </w:p>
+    <w:p>
+      <w:pPr>
+        <w:jc w:val="both"/>
+      </w:pPr>
+      <w:r>
+        <w:t xml:space="preserve">L'utente riceve una risposta compatibile al codice problema visualizzato e al problema effettivamente riscontrato. </w:t>
+      </w:r>
+    </w:p>
+    <w:p>
+      <w:pPr>
+        <w:jc w:val="both"/>
+        <w:rPr>
+          <w:b/>
+          <w:bCs/>
+        </w:rPr>
+      </w:pPr>
+    </w:p>
+    <w:p>
+      <w:pPr>
+        <w:jc w:val="both"/>
+        <w:rPr>
+          <w:b/>
+          <w:bCs/>
+        </w:rPr>
+      </w:pPr>
+      <w:r>
+        <w:rPr>
+          <w:b/>
+          <w:bCs/>
+        </w:rPr>
+        <w:t>//INSERIRE UML</w:t>
+      </w:r>
+    </w:p>
+    <w:p>
+      <w:pPr>
+        <w:jc w:val="both"/>
+        <w:rPr>
+          <w:b/>
+          <w:bCs/>
+        </w:rPr>
+      </w:pPr>
+    </w:p>
+    <w:p>
+      <w:pPr>
+        <w:jc w:val="both"/>
+        <w:rPr>
+          <w:b/>
+          <w:bCs/>
+        </w:rPr>
+      </w:pPr>
+    </w:p>
+    <w:p>
+      <w:pPr>
+        <w:jc w:val="both"/>
+        <w:rPr>
+          <w:b/>
+          <w:bCs/>
+        </w:rPr>
+      </w:pPr>
+    </w:p>
+    <w:p>
+      <w:pPr>
+        <w:jc w:val="both"/>
+        <w:rPr>
+          <w:b/>
+          <w:bCs/>
+        </w:rPr>
+      </w:pPr>
+      <w:r>
+        <w:rPr>
+          <w:b/>
+          <w:bCs/>
+        </w:rPr>
+        <w:t>USE CASE ADMIN</w:t>
+      </w:r>
+    </w:p>
+    <w:p>
+      <w:pPr>
+        <w:jc w:val="both"/>
+        <w:rPr>
+          <w:b/>
+          <w:bCs/>
+        </w:rPr>
+      </w:pPr>
+      <w:r>
+        <w:rPr>
+          <w:b/>
+          <w:bCs/>
+        </w:rPr>
+        <w:t>Gestione utenti:</w:t>
+      </w:r>
+    </w:p>
+    <w:p>
+      <w:pPr>
+        <w:jc w:val="both"/>
+        <w:rPr>
+          <w:i/>
+          <w:iCs/>
+        </w:rPr>
+      </w:pPr>
+      <w:r>
+        <w:rPr>
+          <w:i/>
+          <w:iCs/>
+        </w:rPr>
+        <w:t>Descrizione:</w:t>
+      </w:r>
+    </w:p>
+    <w:p>
+      <w:pPr>
+        <w:jc w:val="both"/>
+      </w:pPr>
+      <w:r>
+        <w:t xml:space="preserve">L'amministratore deve confermare la sua identità inserendo username e password nell’apposita schermata di login sull'applicativo web Neptune Rescue. Il sistema ne consente l'accesso se le credenziali sono corrette. Se la password e/o l'username sono errati il sistema rimanda ad una pagina di errore, che successivamente permette di tornare alla schermata di login. </w:t>
+      </w:r>
+    </w:p>
+    <w:p>
+      <w:pPr>
+        <w:jc w:val="both"/>
+      </w:pPr>
+      <w:r>
+        <w:rPr>
+          <w:i/>
+          <w:iCs/>
+        </w:rPr>
+        <w:t>Pre condizioni:</w:t>
+      </w:r>
       <w:r>
         <w:t xml:space="preserve"> </w:t>
       </w:r>
-      <w:proofErr w:type="spellStart"/>
-      <w:r>
-        <w:t>Android</w:t>
-      </w:r>
-      <w:proofErr w:type="spellEnd"/>
-      <w:r>
-        <w:t xml:space="preserve">; in caso di riscontro negativo, viene visualizzato </w:t>
-      </w:r>
-      <w:r>
+    </w:p>
+    <w:p>
+      <w:pPr>
+        <w:jc w:val="both"/>
+      </w:pPr>
+      <w:r>
+        <w:t xml:space="preserve">Conoscenza delle credenziali per l’accesso. </w:t>
+      </w:r>
+    </w:p>
+    <w:p>
+      <w:pPr>
+        <w:jc w:val="both"/>
         <w:rPr>
           <w:color w:val="000000"/>
         </w:rPr>
-        <w:t>un messaggio di errore</w:t>
-      </w:r>
-      <w:r>
-        <w:t>.</w:t>
-      </w:r>
-    </w:p>
-    <w:p>
-      <w:pPr>
-        <w:jc w:val="both"/>
-        <w:rPr>
-          <w:b/>
-          <w:i/>
-        </w:rPr>
-      </w:pPr>
-      <w:r>
-        <w:rPr>
-          <w:b/>
-          <w:i/>
-        </w:rPr>
-        <w:t>Inserimento di un nuovo utente:</w:t>
-      </w:r>
-    </w:p>
-    <w:p>
-      <w:pPr>
-        <w:jc w:val="both"/>
-      </w:pPr>
-      <w:r>
-        <w:t xml:space="preserve">Per l'inserimento di un nuovo utente, viene richiesto il completamento di una serie di campi di testo obbligatori e la correttezza dei dati inseriti da parte dell'operatore. In caso di mancato inserimento di un campo obbligatorio, verrà visualizzato un messaggio di errore che invita l’operatore a compilare il campo mancate. </w:t>
-      </w:r>
-      <w:r>
-        <w:rPr>
-          <w:color w:val="FF0000"/>
-        </w:rPr>
-        <w:t>Se i dati inseriti non sono corretti come sopra</w:t>
-      </w:r>
-      <w:r>
-        <w:rPr>
-          <w:color w:val="FF0000"/>
-        </w:rPr>
-        <w:t xml:space="preserve"> (dobbiamo vedere come fare)</w:t>
-      </w:r>
-    </w:p>
-    <w:p>
-      <w:pPr>
-        <w:jc w:val="both"/>
-        <w:rPr>
-          <w:b/>
-          <w:i/>
-        </w:rPr>
-      </w:pPr>
-      <w:r>
-        <w:rPr>
-          <w:b/>
-          <w:i/>
-        </w:rPr>
-        <w:t>Inserimento di un nuovo problema:</w:t>
-      </w:r>
-    </w:p>
-    <w:p>
-      <w:pPr>
-        <w:jc w:val="both"/>
-      </w:pPr>
-      <w:r>
-        <w:t xml:space="preserve">Il comportamento in questo caso è analogo all’inserimento di un nuovo utente. </w:t>
-      </w:r>
-    </w:p>
-    <w:p>
-      <w:pPr>
-        <w:jc w:val="both"/>
-        <w:rPr>
-          <w:b/>
-          <w:i/>
-        </w:rPr>
-      </w:pPr>
-      <w:r>
-        <w:rPr>
-          <w:b/>
-          <w:i/>
-        </w:rPr>
-        <w:t>Cancellazione di un utente:</w:t>
-      </w:r>
-    </w:p>
-    <w:p>
-      <w:pPr>
-        <w:jc w:val="both"/>
-      </w:pPr>
-      <w:r>
-        <w:t xml:space="preserve">Prima della cancellazione dell'utente viene chiesto all'operatore l'inserimento dell'id univoco dell'utente. Se l'id non esiste viene visualizzato un messaggio di errore, nella quale si avvisa l'operatore che l'utente ricercato non è presente e quindi non è eliminabile; viene poi riproposto l’inserimento dell’id dell’utente da cancellare. Se l’id è invece esistente, l’utente corrispondente a tale id viene eliminato assieme al suo storico. </w:t>
+      </w:pPr>
+      <w:r>
+        <w:rPr>
+          <w:i/>
+          <w:iCs/>
+        </w:rPr>
+        <w:t xml:space="preserve">Assunti all'uscita: </w:t>
+      </w:r>
+      <w:r>
+        <w:rPr>
+          <w:color w:val="000000"/>
+        </w:rPr>
+        <w:t xml:space="preserve">In caso di inserimento di credenziali errate il sistema rimanda l'operatore ad una pagina di errore, cancellando i dati inseriti; la pagina permetterà di tornare alla schermata di login. </w:t>
+      </w:r>
+      <w:r>
+        <w:t>Se invece l'operatore ha inserito correttamente le credenziali,</w:t>
+      </w:r>
+      <w:r>
+        <w:rPr>
+          <w:color w:val="000000"/>
+        </w:rPr>
+        <w:t xml:space="preserve"> può eseguire le operazioni specificate nello use case operatore sotto la voce “Utilizzo del portale Web”, definiti nei punti dall'1 al 5.</w:t>
       </w:r>
     </w:p>
     <w:p>
@@ -2080,35 +2184,27 @@
         <w:jc w:val="both"/>
         <w:rPr>
           <w:b/>
-        </w:rPr>
-      </w:pPr>
-    </w:p>
-    <w:p>
-      <w:pPr>
-        <w:jc w:val="both"/>
-        <w:rPr>
-          <w:b/>
-          <w:u w:val="single"/>
-        </w:rPr>
-      </w:pPr>
-      <w:r>
-        <w:rPr>
-          <w:b/>
-          <w:u w:val="single"/>
-        </w:rPr>
-        <w:t>Interfacciamento con gli Utenti</w:t>
-      </w:r>
-    </w:p>
-    <w:p>
-      <w:pPr>
-        <w:jc w:val="both"/>
-        <w:rPr>
-          <w:i/>
-        </w:rPr>
-      </w:pPr>
-      <w:r>
-        <w:rPr>
-          <w:i/>
+          <w:color w:val="000000"/>
+        </w:rPr>
+      </w:pPr>
+      <w:r>
+        <w:rPr>
+          <w:b/>
+          <w:color w:val="000000"/>
+        </w:rPr>
+        <w:t>Sovrintendenza operatori:</w:t>
+      </w:r>
+    </w:p>
+    <w:p>
+      <w:pPr>
+        <w:jc w:val="both"/>
+        <w:rPr>
+          <w:color w:val="000000"/>
+        </w:rPr>
+      </w:pPr>
+      <w:r>
+        <w:rPr>
+          <w:color w:val="000000"/>
         </w:rPr>
         <w:t>Descrizione:</w:t>
       </w:r>
@@ -2116,346 +2212,29 @@
     <w:p>
       <w:pPr>
         <w:jc w:val="both"/>
-      </w:pPr>
-      <w:r>
-        <w:t xml:space="preserve">L'operatore si interfaccia con gli utenti per via telefonica. A inizio telefonata, l’operatore chiede all’utente il codice che viene visualizzato sullo </w:t>
-      </w:r>
-      <w:proofErr w:type="spellStart"/>
-      <w:r>
-        <w:t>smartphone</w:t>
-      </w:r>
-      <w:proofErr w:type="spellEnd"/>
-      <w:r>
-        <w:t xml:space="preserve">; inserendo questo codice nel </w:t>
-      </w:r>
-      <w:proofErr w:type="spellStart"/>
-      <w:r>
-        <w:t>form</w:t>
-      </w:r>
-      <w:proofErr w:type="spellEnd"/>
-      <w:r>
-        <w:t xml:space="preserve"> apposito l’operatore potrà visualizzare lo storico dell’utente e le soluzioni ai problemi presenti su </w:t>
-      </w:r>
-      <w:proofErr w:type="spellStart"/>
-      <w:r>
-        <w:t>NeptuneAssistance</w:t>
-      </w:r>
-      <w:proofErr w:type="spellEnd"/>
-      <w:r>
-        <w:t xml:space="preserve">, comunicandole all’utente. </w:t>
-      </w:r>
-    </w:p>
-    <w:p>
-      <w:pPr>
-        <w:jc w:val="both"/>
-        <w:rPr>
-          <w:i/>
-        </w:rPr>
-      </w:pPr>
-      <w:proofErr w:type="spellStart"/>
-      <w:r>
-        <w:rPr>
-          <w:i/>
-        </w:rPr>
-        <w:t>Pre</w:t>
-      </w:r>
-      <w:proofErr w:type="spellEnd"/>
-      <w:r>
-        <w:rPr>
-          <w:i/>
-        </w:rPr>
-        <w:t xml:space="preserve"> Condizioni:</w:t>
-      </w:r>
-    </w:p>
-    <w:p>
-      <w:pPr>
-        <w:jc w:val="both"/>
-      </w:pPr>
-      <w:r>
-        <w:lastRenderedPageBreak/>
-        <w:t xml:space="preserve">L’utente deve conoscere il proprio codice e il codice del problema. </w:t>
-      </w:r>
-    </w:p>
-    <w:p>
-      <w:pPr>
-        <w:jc w:val="both"/>
-        <w:rPr>
-          <w:i/>
-        </w:rPr>
-      </w:pPr>
-      <w:r>
-        <w:rPr>
-          <w:i/>
-        </w:rPr>
-        <w:t>Assunti all'uscita:</w:t>
-      </w:r>
-    </w:p>
-    <w:p>
-      <w:pPr>
-        <w:jc w:val="both"/>
-      </w:pPr>
-      <w:r>
-        <w:t xml:space="preserve">L'utente riceve una risposta compatibile al codice problema visualizzato e al problema effettivamente riscontrato. </w:t>
-      </w:r>
-    </w:p>
-    <w:p>
-      <w:pPr>
-        <w:jc w:val="both"/>
-        <w:rPr>
-          <w:b/>
-          <w:bCs/>
-        </w:rPr>
-      </w:pPr>
-    </w:p>
-    <w:p>
-      <w:pPr>
-        <w:jc w:val="both"/>
-        <w:rPr>
-          <w:b/>
-          <w:bCs/>
-        </w:rPr>
-      </w:pPr>
-      <w:r>
-        <w:rPr>
-          <w:b/>
-          <w:bCs/>
-        </w:rPr>
-        <w:t>//INSERIRE UML</w:t>
-      </w:r>
-    </w:p>
-    <w:p>
-      <w:pPr>
-        <w:jc w:val="both"/>
-        <w:rPr>
-          <w:b/>
-          <w:bCs/>
-        </w:rPr>
-      </w:pPr>
-    </w:p>
-    <w:p>
-      <w:pPr>
-        <w:jc w:val="both"/>
-        <w:rPr>
-          <w:b/>
-          <w:bCs/>
-        </w:rPr>
-      </w:pPr>
-    </w:p>
-    <w:p>
-      <w:pPr>
-        <w:jc w:val="both"/>
-        <w:rPr>
-          <w:b/>
-          <w:bCs/>
-        </w:rPr>
-      </w:pPr>
-    </w:p>
-    <w:p>
-      <w:pPr>
-        <w:jc w:val="both"/>
-        <w:rPr>
-          <w:b/>
-          <w:bCs/>
-        </w:rPr>
-      </w:pPr>
-      <w:r>
-        <w:rPr>
-          <w:b/>
-          <w:bCs/>
-        </w:rPr>
-        <w:t>USE CASE ADMIN</w:t>
-      </w:r>
-    </w:p>
-    <w:p>
-      <w:pPr>
-        <w:jc w:val="both"/>
-        <w:rPr>
-          <w:b/>
-          <w:bCs/>
-        </w:rPr>
-      </w:pPr>
-      <w:r>
-        <w:rPr>
-          <w:b/>
-          <w:bCs/>
-        </w:rPr>
-        <w:t>Gestione utenti:</w:t>
-      </w:r>
-    </w:p>
-    <w:p>
-      <w:pPr>
-        <w:jc w:val="both"/>
-        <w:rPr>
-          <w:i/>
-          <w:iCs/>
-        </w:rPr>
-      </w:pPr>
-      <w:r>
-        <w:rPr>
-          <w:i/>
-          <w:iCs/>
-        </w:rPr>
-        <w:t>Descrizione:</w:t>
-      </w:r>
-    </w:p>
-    <w:p>
-      <w:pPr>
-        <w:jc w:val="both"/>
-      </w:pPr>
-      <w:r>
-        <w:t xml:space="preserve">L'amministratore deve confermare la sua identità inserendo username e password nell’apposita schermata di login sull'applicativo web </w:t>
-      </w:r>
-      <w:proofErr w:type="spellStart"/>
-      <w:r>
-        <w:t>Neptune</w:t>
-      </w:r>
-      <w:proofErr w:type="spellEnd"/>
-      <w:r>
-        <w:t xml:space="preserve"> Rescue. Il sistema ne consente l'accesso se le credenziali sono corrette. Se la password e/o l'username sono errati il sistema rimanda ad una pagina di errore, che successivamente permette di tornare alla schermata di login. </w:t>
-      </w:r>
-    </w:p>
-    <w:p>
-      <w:pPr>
-        <w:jc w:val="both"/>
-      </w:pPr>
-      <w:proofErr w:type="spellStart"/>
-      <w:r>
-        <w:rPr>
-          <w:i/>
-          <w:iCs/>
-        </w:rPr>
-        <w:t>Pre</w:t>
-      </w:r>
-      <w:proofErr w:type="spellEnd"/>
-      <w:r>
-        <w:rPr>
-          <w:i/>
-          <w:iCs/>
-        </w:rPr>
-        <w:t xml:space="preserve"> condizioni:</w:t>
-      </w:r>
-      <w:r>
-        <w:t xml:space="preserve"> </w:t>
-      </w:r>
-    </w:p>
-    <w:p>
-      <w:pPr>
-        <w:jc w:val="both"/>
-      </w:pPr>
-      <w:r>
-        <w:t xml:space="preserve">Conoscenza delle credenziali per l’accesso. </w:t>
-      </w:r>
-    </w:p>
-    <w:p>
-      <w:pPr>
-        <w:jc w:val="both"/>
         <w:rPr>
           <w:color w:val="000000"/>
         </w:rPr>
       </w:pPr>
       <w:r>
         <w:rPr>
-          <w:i/>
-          <w:iCs/>
-        </w:rPr>
-        <w:t xml:space="preserve">Assunti all'uscita: </w:t>
-      </w:r>
-      <w:r>
-        <w:rPr>
           <w:color w:val="000000"/>
         </w:rPr>
-        <w:t xml:space="preserve">In caso di inserimento di credenziali errate il sistema rimanda l'operatore ad una pagina di errore, cancellando i dati inseriti; la pagina permetterà di tornare alla schermata di login. </w:t>
-      </w:r>
-      <w:r>
-        <w:t>Se invece l'operatore ha inserito correttamente le credenziali,</w:t>
-      </w:r>
-      <w:r>
+        <w:t>L’amministratore può verificare la correttezza dei dati inseriti dagli operatori riservandosi la possibilità di eliminarli o modificarli qualora non fossero corretti.</w:t>
+      </w:r>
+    </w:p>
+    <w:p>
+      <w:pPr>
+        <w:jc w:val="both"/>
         <w:rPr>
           <w:color w:val="000000"/>
         </w:rPr>
-        <w:t xml:space="preserve"> può eseguire le operazioni specificate nello use case operatore sotto la voce “Utilizzo del portale Web”, definiti nei punti dall'1 al 5.</w:t>
-      </w:r>
-    </w:p>
-    <w:p>
-      <w:pPr>
-        <w:jc w:val="both"/>
-        <w:rPr>
-          <w:b/>
-          <w:bCs/>
-        </w:rPr>
-      </w:pPr>
-      <w:r>
-        <w:rPr>
-          <w:b/>
-          <w:bCs/>
-        </w:rPr>
-        <w:t>//INSERIRE UML</w:t>
-      </w:r>
-    </w:p>
-    <w:p>
-      <w:pPr>
-        <w:jc w:val="both"/>
-        <w:rPr>
-          <w:b/>
+      </w:pPr>
+      <w:r>
+        <w:rPr>
           <w:color w:val="000000"/>
         </w:rPr>
-      </w:pPr>
-      <w:r>
-        <w:rPr>
-          <w:b/>
-          <w:color w:val="000000"/>
-        </w:rPr>
-        <w:t>Sovrintendenza operatori:</w:t>
-      </w:r>
-    </w:p>
-    <w:p>
-      <w:pPr>
-        <w:jc w:val="both"/>
-        <w:rPr>
-          <w:color w:val="000000"/>
-        </w:rPr>
-      </w:pPr>
-      <w:r>
-        <w:rPr>
-          <w:color w:val="000000"/>
-        </w:rPr>
-        <w:t>Descrizione:</w:t>
-      </w:r>
-    </w:p>
-    <w:p>
-      <w:pPr>
-        <w:jc w:val="both"/>
-        <w:rPr>
-          <w:color w:val="000000"/>
-        </w:rPr>
-      </w:pPr>
-      <w:r>
-        <w:rPr>
-          <w:color w:val="000000"/>
-        </w:rPr>
-        <w:t>L’amministratore può verificare la correttezza dei dati inseriti dagli operatori riservandosi la possibilità di eliminarli o modificarli qualora non fossero corretti.</w:t>
-      </w:r>
-    </w:p>
-    <w:p>
-      <w:pPr>
-        <w:jc w:val="both"/>
-        <w:rPr>
-          <w:color w:val="000000"/>
-        </w:rPr>
-      </w:pPr>
-      <w:proofErr w:type="spellStart"/>
-      <w:r>
-        <w:rPr>
-          <w:color w:val="000000"/>
-        </w:rPr>
-        <w:t>Pre</w:t>
-      </w:r>
-      <w:proofErr w:type="spellEnd"/>
-      <w:r>
-        <w:rPr>
-          <w:color w:val="000000"/>
-        </w:rPr>
-        <w:t xml:space="preserve"> condizioni: nessuna.</w:t>
+        <w:t>Pre condizioni: nessuna.</w:t>
       </w:r>
     </w:p>
     <w:p>
@@ -2508,7 +2287,7 @@
 </file>
 
 <file path=word/endnotes.xml><?xml version="1.0" encoding="utf-8"?>
-<w:endnotes xmlns:wpc="http://schemas.microsoft.com/office/word/2010/wordprocessingCanvas" xmlns:mo="http://schemas.microsoft.com/office/mac/office/2008/main" xmlns:mc="http://schemas.openxmlformats.org/markup-compatibility/2006" xmlns:mv="urn:schemas-microsoft-com:mac:vml" xmlns:o="urn:schemas-microsoft-com:office:office" xmlns:r="http://schemas.openxmlformats.org/officeDocument/2006/relationships" xmlns:m="http://schemas.openxmlformats.org/officeDocument/2006/math" xmlns:v="urn:schemas-microsoft-com:vml" xmlns:wp14="http://schemas.microsoft.com/office/word/2010/wordprocessingDrawing" xmlns:wp="http://schemas.openxmlformats.org/drawingml/2006/wordprocessingDrawing" xmlns:w10="urn:schemas-microsoft-com:office:word" xmlns:w="http://schemas.openxmlformats.org/wordprocessingml/2006/main" xmlns:w14="http://schemas.microsoft.com/office/word/2010/wordml" xmlns:w15="http://schemas.microsoft.com/office/word/2012/wordml" xmlns:wpg="http://schemas.microsoft.com/office/word/2010/wordprocessingGroup" xmlns:wpi="http://schemas.microsoft.com/office/word/2010/wordprocessingInk" xmlns:wne="http://schemas.microsoft.com/office/word/2006/wordml" xmlns:wps="http://schemas.microsoft.com/office/word/2010/wordprocessingShape" mc:Ignorable="w14 w15 wp14">
+<w:endnotes xmlns:wpc="http://schemas.microsoft.com/office/word/2010/wordprocessingCanvas" xmlns:mc="http://schemas.openxmlformats.org/markup-compatibility/2006" xmlns:o="urn:schemas-microsoft-com:office:office" xmlns:r="http://schemas.openxmlformats.org/officeDocument/2006/relationships" xmlns:m="http://schemas.openxmlformats.org/officeDocument/2006/math" xmlns:v="urn:schemas-microsoft-com:vml" xmlns:wp14="http://schemas.microsoft.com/office/word/2010/wordprocessingDrawing" xmlns:wp="http://schemas.openxmlformats.org/drawingml/2006/wordprocessingDrawing" xmlns:w10="urn:schemas-microsoft-com:office:word" xmlns:w="http://schemas.openxmlformats.org/wordprocessingml/2006/main" xmlns:w14="http://schemas.microsoft.com/office/word/2010/wordml" xmlns:w15="http://schemas.microsoft.com/office/word/2012/wordml" xmlns:wpg="http://schemas.microsoft.com/office/word/2010/wordprocessingGroup" xmlns:wpi="http://schemas.microsoft.com/office/word/2010/wordprocessingInk" xmlns:wne="http://schemas.microsoft.com/office/word/2006/wordml" xmlns:wps="http://schemas.microsoft.com/office/word/2010/wordprocessingShape" mc:Ignorable="w14 w15 wp14">
   <w:endnote w:type="separator" w:id="-1">
     <w:p>
       <w:r>
@@ -2527,7 +2306,7 @@
 </file>
 
 <file path=word/footnotes.xml><?xml version="1.0" encoding="utf-8"?>
-<w:footnotes xmlns:wpc="http://schemas.microsoft.com/office/word/2010/wordprocessingCanvas" xmlns:mo="http://schemas.microsoft.com/office/mac/office/2008/main" xmlns:mc="http://schemas.openxmlformats.org/markup-compatibility/2006" xmlns:mv="urn:schemas-microsoft-com:mac:vml" xmlns:o="urn:schemas-microsoft-com:office:office" xmlns:r="http://schemas.openxmlformats.org/officeDocument/2006/relationships" xmlns:m="http://schemas.openxmlformats.org/officeDocument/2006/math" xmlns:v="urn:schemas-microsoft-com:vml" xmlns:wp14="http://schemas.microsoft.com/office/word/2010/wordprocessingDrawing" xmlns:wp="http://schemas.openxmlformats.org/drawingml/2006/wordprocessingDrawing" xmlns:w10="urn:schemas-microsoft-com:office:word" xmlns:w="http://schemas.openxmlformats.org/wordprocessingml/2006/main" xmlns:w14="http://schemas.microsoft.com/office/word/2010/wordml" xmlns:w15="http://schemas.microsoft.com/office/word/2012/wordml" xmlns:wpg="http://schemas.microsoft.com/office/word/2010/wordprocessingGroup" xmlns:wpi="http://schemas.microsoft.com/office/word/2010/wordprocessingInk" xmlns:wne="http://schemas.microsoft.com/office/word/2006/wordml" xmlns:wps="http://schemas.microsoft.com/office/word/2010/wordprocessingShape" mc:Ignorable="w14 w15 wp14">
+<w:footnotes xmlns:wpc="http://schemas.microsoft.com/office/word/2010/wordprocessingCanvas" xmlns:mc="http://schemas.openxmlformats.org/markup-compatibility/2006" xmlns:o="urn:schemas-microsoft-com:office:office" xmlns:r="http://schemas.openxmlformats.org/officeDocument/2006/relationships" xmlns:m="http://schemas.openxmlformats.org/officeDocument/2006/math" xmlns:v="urn:schemas-microsoft-com:vml" xmlns:wp14="http://schemas.microsoft.com/office/word/2010/wordprocessingDrawing" xmlns:wp="http://schemas.openxmlformats.org/drawingml/2006/wordprocessingDrawing" xmlns:w10="urn:schemas-microsoft-com:office:word" xmlns:w="http://schemas.openxmlformats.org/wordprocessingml/2006/main" xmlns:w14="http://schemas.microsoft.com/office/word/2010/wordml" xmlns:w15="http://schemas.microsoft.com/office/word/2012/wordml" xmlns:wpg="http://schemas.microsoft.com/office/word/2010/wordprocessingGroup" xmlns:wpi="http://schemas.microsoft.com/office/word/2010/wordprocessingInk" xmlns:wne="http://schemas.microsoft.com/office/word/2006/wordml" xmlns:wps="http://schemas.microsoft.com/office/word/2010/wordprocessingShape" mc:Ignorable="w14 w15 wp14">
   <w:footnote w:type="separator" w:id="-1">
     <w:p>
       <w:r>
@@ -2546,7 +2325,7 @@
 </file>
 
 <file path=word/numbering.xml><?xml version="1.0" encoding="utf-8"?>
-<w:numbering xmlns:wpc="http://schemas.microsoft.com/office/word/2010/wordprocessingCanvas" xmlns:mo="http://schemas.microsoft.com/office/mac/office/2008/main" xmlns:mc="http://schemas.openxmlformats.org/markup-compatibility/2006" xmlns:mv="urn:schemas-microsoft-com:mac:vml" xmlns:o="urn:schemas-microsoft-com:office:office" xmlns:r="http://schemas.openxmlformats.org/officeDocument/2006/relationships" xmlns:m="http://schemas.openxmlformats.org/officeDocument/2006/math" xmlns:v="urn:schemas-microsoft-com:vml" xmlns:wp14="http://schemas.microsoft.com/office/word/2010/wordprocessingDrawing" xmlns:wp="http://schemas.openxmlformats.org/drawingml/2006/wordprocessingDrawing" xmlns:w10="urn:schemas-microsoft-com:office:word" xmlns:w="http://schemas.openxmlformats.org/wordprocessingml/2006/main" xmlns:w14="http://schemas.microsoft.com/office/word/2010/wordml" xmlns:w15="http://schemas.microsoft.com/office/word/2012/wordml" xmlns:wpg="http://schemas.microsoft.com/office/word/2010/wordprocessingGroup" xmlns:wpi="http://schemas.microsoft.com/office/word/2010/wordprocessingInk" xmlns:wne="http://schemas.microsoft.com/office/word/2006/wordml" xmlns:wps="http://schemas.microsoft.com/office/word/2010/wordprocessingShape" mc:Ignorable="w14 w15 wp14">
+<w:numbering xmlns:wpc="http://schemas.microsoft.com/office/word/2010/wordprocessingCanvas" xmlns:mc="http://schemas.openxmlformats.org/markup-compatibility/2006" xmlns:o="urn:schemas-microsoft-com:office:office" xmlns:r="http://schemas.openxmlformats.org/officeDocument/2006/relationships" xmlns:m="http://schemas.openxmlformats.org/officeDocument/2006/math" xmlns:v="urn:schemas-microsoft-com:vml" xmlns:wp14="http://schemas.microsoft.com/office/word/2010/wordprocessingDrawing" xmlns:wp="http://schemas.openxmlformats.org/drawingml/2006/wordprocessingDrawing" xmlns:w10="urn:schemas-microsoft-com:office:word" xmlns:w="http://schemas.openxmlformats.org/wordprocessingml/2006/main" xmlns:w14="http://schemas.microsoft.com/office/word/2010/wordml" xmlns:w15="http://schemas.microsoft.com/office/word/2012/wordml" xmlns:wpg="http://schemas.microsoft.com/office/word/2010/wordprocessingGroup" xmlns:wpi="http://schemas.microsoft.com/office/word/2010/wordprocessingInk" xmlns:wne="http://schemas.microsoft.com/office/word/2006/wordml" xmlns:wps="http://schemas.microsoft.com/office/word/2010/wordprocessingShape" mc:Ignorable="w14 w15 wp14">
   <w:abstractNum w:abstractNumId="0">
     <w:nsid w:val="020E0ACA"/>
     <w:multiLevelType w:val="hybridMultilevel"/>
@@ -2946,7 +2725,7 @@
     </w:rPrDefault>
     <w:pPrDefault/>
   </w:docDefaults>
-  <w:latentStyles w:defLockedState="0" w:defUIPriority="99" w:defSemiHidden="0" w:defUnhideWhenUsed="0" w:defQFormat="0" w:count="380">
+  <w:latentStyles w:defLockedState="0" w:defUIPriority="99" w:defSemiHidden="0" w:defUnhideWhenUsed="0" w:defQFormat="0" w:count="371">
     <w:lsdException w:name="Normal" w:uiPriority="0" w:qFormat="1"/>
     <w:lsdException w:name="heading 1" w:uiPriority="9" w:qFormat="1"/>
     <w:lsdException w:name="heading 2" w:semiHidden="1" w:uiPriority="9" w:unhideWhenUsed="1" w:qFormat="1"/>
@@ -3356,7 +3135,6 @@
     <w:uiPriority w:val="39"/>
     <w:rsid w:val="007E4AAC"/>
     <w:tblPr>
-      <w:tblInd w:w="0" w:type="dxa"/>
       <w:tblBorders>
         <w:top w:val="single" w:sz="4" w:space="0" w:color="auto"/>
         <w:left w:val="single" w:sz="4" w:space="0" w:color="auto"/>
@@ -3365,12 +3143,6 @@
         <w:insideH w:val="single" w:sz="4" w:space="0" w:color="auto"/>
         <w:insideV w:val="single" w:sz="4" w:space="0" w:color="auto"/>
       </w:tblBorders>
-      <w:tblCellMar>
-        <w:top w:w="0" w:type="dxa"/>
-        <w:left w:w="108" w:type="dxa"/>
-        <w:bottom w:w="0" w:type="dxa"/>
-        <w:right w:w="108" w:type="dxa"/>
-      </w:tblCellMar>
     </w:tblPr>
   </w:style>
   <w:style w:type="paragraph" w:styleId="Paragrafoelenco">

</xml_diff>

<commit_message>
documento specifica casi d'uso finale-glossario
</commit_message>
<xml_diff>
--- a/Documenti_da_Finire/Documento specifica dei casi d'uso.docx
+++ b/Documenti_da_Finire/Documento specifica dei casi d'uso.docx
@@ -2267,18 +2267,18 @@
           <w:noProof/>
         </w:rPr>
         <w:drawing>
-          <wp:anchor distT="0" distB="0" distL="114300" distR="114300" simplePos="0" relativeHeight="251569152" behindDoc="0" locked="0" layoutInCell="1" allowOverlap="1" wp14:anchorId="5984F628" wp14:editId="5CE43CE3">
+          <wp:anchor distT="0" distB="0" distL="114300" distR="114300" simplePos="0" relativeHeight="251658240" behindDoc="0" locked="0" layoutInCell="1" allowOverlap="1" wp14:anchorId="426FFEF5" wp14:editId="5D94D32C">
             <wp:simplePos x="0" y="0"/>
             <wp:positionH relativeFrom="column">
-              <wp:posOffset>165735</wp:posOffset>
+              <wp:posOffset>746760</wp:posOffset>
             </wp:positionH>
             <wp:positionV relativeFrom="paragraph">
-              <wp:posOffset>525780</wp:posOffset>
+              <wp:posOffset>441325</wp:posOffset>
             </wp:positionV>
-            <wp:extent cx="5791200" cy="3935730"/>
+            <wp:extent cx="4619625" cy="4718685"/>
             <wp:effectExtent l="0" t="0" r="0" b="0"/>
-            <wp:wrapSquare wrapText="bothSides"/>
-            <wp:docPr id="9" name="Immagine 9" descr="C:\Users\Alberto\Documents\Alby\Università\Ingegneria del sofware\Ingegneria_Software_2014\Immagini\Uml_Utente.png"/>
+            <wp:wrapTopAndBottom/>
+            <wp:docPr id="2" name="Immagine 2" descr="C:\Users\Alberto\Documents\Alby\Università\Ingegneria del sofware\Ingegneria_Software_2014\Immagini\Uml_Utente.png"/>
             <wp:cNvGraphicFramePr>
               <a:graphicFrameLocks xmlns:a="http://schemas.openxmlformats.org/drawingml/2006/main" noChangeAspect="1"/>
             </wp:cNvGraphicFramePr>
@@ -2286,7 +2286,7 @@
               <a:graphicData uri="http://schemas.openxmlformats.org/drawingml/2006/picture">
                 <pic:pic xmlns:pic="http://schemas.openxmlformats.org/drawingml/2006/picture">
                   <pic:nvPicPr>
-                    <pic:cNvPr id="0" name="Picture 5" descr="C:\Users\Alberto\Documents\Alby\Università\Ingegneria del sofware\Ingegneria_Software_2014\Immagini\Uml_Utente.png"/>
+                    <pic:cNvPr id="0" name="Picture 1" descr="C:\Users\Alberto\Documents\Alby\Università\Ingegneria del sofware\Ingegneria_Software_2014\Immagini\Uml_Utente.png"/>
                     <pic:cNvPicPr>
                       <a:picLocks noChangeAspect="1" noChangeArrowheads="1"/>
                     </pic:cNvPicPr>
@@ -2307,7 +2307,7 @@
                   <pic:spPr bwMode="auto">
                     <a:xfrm>
                       <a:off x="0" y="0"/>
-                      <a:ext cx="5791200" cy="3935730"/>
+                      <a:ext cx="4619625" cy="4718685"/>
                     </a:xfrm>
                     <a:prstGeom prst="rect">
                       <a:avLst/>
@@ -2887,33 +2887,25 @@
           <w:u w:val="single"/>
         </w:rPr>
       </w:pPr>
-    </w:p>
-    <w:p>
-      <w:pPr>
-        <w:jc w:val="both"/>
-        <w:rPr>
-          <w:b/>
+      <w:r>
+        <w:rPr>
+          <w:b/>
+          <w:noProof/>
           <w:u w:val="single"/>
         </w:rPr>
-      </w:pPr>
-      <w:r>
-        <w:rPr>
-          <w:b/>
-          <w:noProof/>
-        </w:rPr>
         <w:drawing>
-          <wp:anchor distT="0" distB="0" distL="114300" distR="114300" simplePos="0" relativeHeight="251598848" behindDoc="0" locked="0" layoutInCell="1" allowOverlap="1" wp14:anchorId="07962834" wp14:editId="2690FBBA">
+          <wp:anchor distT="0" distB="0" distL="114300" distR="114300" simplePos="0" relativeHeight="251660288" behindDoc="0" locked="0" layoutInCell="1" allowOverlap="1" wp14:anchorId="432D63DC" wp14:editId="3F5CD69F">
             <wp:simplePos x="0" y="0"/>
             <wp:positionH relativeFrom="column">
-              <wp:posOffset>3810</wp:posOffset>
+              <wp:posOffset>-720090</wp:posOffset>
             </wp:positionH>
             <wp:positionV relativeFrom="paragraph">
-              <wp:posOffset>326390</wp:posOffset>
+              <wp:posOffset>212725</wp:posOffset>
             </wp:positionV>
-            <wp:extent cx="6407785" cy="5238750"/>
+            <wp:extent cx="7557770" cy="5029200"/>
             <wp:effectExtent l="0" t="0" r="0" b="0"/>
-            <wp:wrapSquare wrapText="bothSides"/>
-            <wp:docPr id="10" name="Immagine 10" descr="C:\Users\Alberto\Documents\Alby\Università\Ingegneria del sofware\Ingegneria_Software_2014\Immagini\Uml_Operatore_Web.png"/>
+            <wp:wrapTopAndBottom/>
+            <wp:docPr id="5" name="Immagine 5" descr="C:\Users\Alberto\Documents\Alby\Università\Ingegneria del sofware\Ingegneria_Software_2014\Immagini\Uml_Operatore_Web.png"/>
             <wp:cNvGraphicFramePr>
               <a:graphicFrameLocks xmlns:a="http://schemas.openxmlformats.org/drawingml/2006/main" noChangeAspect="1"/>
             </wp:cNvGraphicFramePr>
@@ -2921,7 +2913,7 @@
               <a:graphicData uri="http://schemas.openxmlformats.org/drawingml/2006/picture">
                 <pic:pic xmlns:pic="http://schemas.openxmlformats.org/drawingml/2006/picture">
                   <pic:nvPicPr>
-                    <pic:cNvPr id="0" name="Picture 6" descr="C:\Users\Alberto\Documents\Alby\Università\Ingegneria del sofware\Ingegneria_Software_2014\Immagini\Uml_Operatore_Web.png"/>
+                    <pic:cNvPr id="0" name="Picture 3" descr="C:\Users\Alberto\Documents\Alby\Università\Ingegneria del sofware\Ingegneria_Software_2014\Immagini\Uml_Operatore_Web.png"/>
                     <pic:cNvPicPr>
                       <a:picLocks noChangeAspect="1" noChangeArrowheads="1"/>
                     </pic:cNvPicPr>
@@ -2934,13 +2926,13 @@
                         </a:ext>
                       </a:extLst>
                     </a:blip>
-                    <a:srcRect l="12919" t="7485" r="14540" b="8631"/>
+                    <a:srcRect l="1557" t="4138" r="2406" b="3463"/>
                     <a:stretch/>
                   </pic:blipFill>
                   <pic:spPr bwMode="auto">
                     <a:xfrm>
                       <a:off x="0" y="0"/>
-                      <a:ext cx="6407785" cy="5238750"/>
+                      <a:ext cx="7557770" cy="5029200"/>
                     </a:xfrm>
                     <a:prstGeom prst="rect">
                       <a:avLst/>
@@ -3075,12 +3067,47 @@
           <w:u w:val="single"/>
         </w:rPr>
       </w:pPr>
-      <w:r>
+    </w:p>
+    <w:p>
+      <w:pPr>
+        <w:jc w:val="both"/>
         <w:rPr>
           <w:b/>
           <w:u w:val="single"/>
         </w:rPr>
-        <w:lastRenderedPageBreak/>
+      </w:pPr>
+    </w:p>
+    <w:p>
+      <w:pPr>
+        <w:jc w:val="both"/>
+        <w:rPr>
+          <w:b/>
+          <w:u w:val="single"/>
+        </w:rPr>
+      </w:pPr>
+    </w:p>
+    <w:p>
+      <w:pPr>
+        <w:jc w:val="both"/>
+        <w:rPr>
+          <w:b/>
+          <w:u w:val="single"/>
+        </w:rPr>
+      </w:pPr>
+    </w:p>
+    <w:p>
+      <w:pPr>
+        <w:jc w:val="both"/>
+        <w:rPr>
+          <w:b/>
+          <w:u w:val="single"/>
+        </w:rPr>
+      </w:pPr>
+      <w:r>
+        <w:rPr>
+          <w:b/>
+          <w:u w:val="single"/>
+        </w:rPr>
         <w:t>Interfacciamento con gli Utenti</w:t>
       </w:r>
     </w:p>
@@ -3177,8 +3204,15 @@
       <w:r>
         <w:t xml:space="preserve">L'utente riceve una risposta compatibile al codice problema visualizzato e al problema effettivamente riscontrato. </w:t>
       </w:r>
-      <w:bookmarkStart w:id="0" w:name="_GoBack"/>
-      <w:bookmarkEnd w:id="0"/>
+    </w:p>
+    <w:p>
+      <w:pPr>
+        <w:jc w:val="both"/>
+        <w:rPr>
+          <w:b/>
+          <w:bCs/>
+        </w:rPr>
+      </w:pPr>
     </w:p>
     <w:p>
       <w:pPr>
@@ -3195,18 +3229,18 @@
           <w:noProof/>
         </w:rPr>
         <w:drawing>
-          <wp:anchor distT="0" distB="0" distL="114300" distR="114300" simplePos="0" relativeHeight="251715584" behindDoc="1" locked="0" layoutInCell="1" allowOverlap="1" wp14:anchorId="444B8510" wp14:editId="203C9B5E">
+          <wp:anchor distT="0" distB="0" distL="114300" distR="114300" simplePos="0" relativeHeight="251665408" behindDoc="0" locked="0" layoutInCell="1" allowOverlap="1" wp14:anchorId="57903330" wp14:editId="5208A7EE">
             <wp:simplePos x="0" y="0"/>
             <wp:positionH relativeFrom="column">
-              <wp:posOffset>632460</wp:posOffset>
+              <wp:posOffset>-5715</wp:posOffset>
             </wp:positionH>
             <wp:positionV relativeFrom="paragraph">
-              <wp:posOffset>346710</wp:posOffset>
+              <wp:posOffset>234950</wp:posOffset>
             </wp:positionV>
-            <wp:extent cx="4848225" cy="4879340"/>
+            <wp:extent cx="6120130" cy="5037338"/>
             <wp:effectExtent l="0" t="0" r="0" b="0"/>
             <wp:wrapTopAndBottom/>
-            <wp:docPr id="11" name="Immagine 11" descr="C:\Users\Alberto\Documents\Alby\Università\Ingegneria del sofware\Ingegneria_Software_2014\Immagini\Uml_Operatore_Interfacciamento.png"/>
+            <wp:docPr id="7" name="Immagine 7" descr="C:\Users\Alberto\Documents\Alby\Università\Ingegneria del sofware\Ingegneria_Software_2014\Immagini\Uml_Operatore_Interfacciamento.png"/>
             <wp:cNvGraphicFramePr>
               <a:graphicFrameLocks xmlns:a="http://schemas.openxmlformats.org/drawingml/2006/main" noChangeAspect="1"/>
             </wp:cNvGraphicFramePr>
@@ -3214,12 +3248,12 @@
               <a:graphicData uri="http://schemas.openxmlformats.org/drawingml/2006/picture">
                 <pic:pic xmlns:pic="http://schemas.openxmlformats.org/drawingml/2006/picture">
                   <pic:nvPicPr>
-                    <pic:cNvPr id="0" name="Picture 7" descr="C:\Users\Alberto\Documents\Alby\Università\Ingegneria del sofware\Ingegneria_Software_2014\Immagini\Uml_Operatore_Interfacciamento.png"/>
+                    <pic:cNvPr id="0" name="Picture 4" descr="C:\Users\Alberto\Documents\Alby\Università\Ingegneria del sofware\Ingegneria_Software_2014\Immagini\Uml_Operatore_Interfacciamento.png"/>
                     <pic:cNvPicPr>
                       <a:picLocks noChangeAspect="1" noChangeArrowheads="1"/>
                     </pic:cNvPicPr>
                   </pic:nvPicPr>
-                  <pic:blipFill rotWithShape="1">
+                  <pic:blipFill>
                     <a:blip r:embed="rId10">
                       <a:extLst>
                         <a:ext uri="{28A0092B-C50C-407E-A947-70E740481C1C}">
@@ -3227,13 +3261,342 @@
                         </a:ext>
                       </a:extLst>
                     </a:blip>
-                    <a:srcRect l="12296" t="7044" r="40692" b="26024"/>
+                    <a:srcRect/>
+                    <a:stretch>
+                      <a:fillRect/>
+                    </a:stretch>
+                  </pic:blipFill>
+                  <pic:spPr bwMode="auto">
+                    <a:xfrm>
+                      <a:off x="0" y="0"/>
+                      <a:ext cx="6120130" cy="5037338"/>
+                    </a:xfrm>
+                    <a:prstGeom prst="rect">
+                      <a:avLst/>
+                    </a:prstGeom>
+                    <a:noFill/>
+                    <a:ln>
+                      <a:noFill/>
+                    </a:ln>
+                  </pic:spPr>
+                </pic:pic>
+              </a:graphicData>
+            </a:graphic>
+            <wp14:sizeRelH relativeFrom="page">
+              <wp14:pctWidth>0</wp14:pctWidth>
+            </wp14:sizeRelH>
+            <wp14:sizeRelV relativeFrom="page">
+              <wp14:pctHeight>0</wp14:pctHeight>
+            </wp14:sizeRelV>
+          </wp:anchor>
+        </w:drawing>
+      </w:r>
+    </w:p>
+    <w:p>
+      <w:pPr>
+        <w:jc w:val="both"/>
+        <w:rPr>
+          <w:b/>
+          <w:bCs/>
+        </w:rPr>
+      </w:pPr>
+    </w:p>
+    <w:p>
+      <w:pPr>
+        <w:jc w:val="both"/>
+        <w:rPr>
+          <w:b/>
+          <w:bCs/>
+        </w:rPr>
+      </w:pPr>
+    </w:p>
+    <w:p>
+      <w:pPr>
+        <w:jc w:val="both"/>
+        <w:rPr>
+          <w:b/>
+          <w:bCs/>
+        </w:rPr>
+      </w:pPr>
+    </w:p>
+    <w:p>
+      <w:pPr>
+        <w:jc w:val="both"/>
+        <w:rPr>
+          <w:b/>
+          <w:bCs/>
+        </w:rPr>
+      </w:pPr>
+    </w:p>
+    <w:p>
+      <w:pPr>
+        <w:jc w:val="both"/>
+        <w:rPr>
+          <w:b/>
+          <w:bCs/>
+        </w:rPr>
+      </w:pPr>
+    </w:p>
+    <w:p>
+      <w:pPr>
+        <w:jc w:val="both"/>
+        <w:rPr>
+          <w:b/>
+          <w:bCs/>
+        </w:rPr>
+      </w:pPr>
+    </w:p>
+    <w:p>
+      <w:pPr>
+        <w:jc w:val="both"/>
+        <w:rPr>
+          <w:b/>
+          <w:bCs/>
+        </w:rPr>
+      </w:pPr>
+    </w:p>
+    <w:p>
+      <w:pPr>
+        <w:jc w:val="both"/>
+        <w:rPr>
+          <w:b/>
+          <w:bCs/>
+        </w:rPr>
+      </w:pPr>
+    </w:p>
+    <w:p>
+      <w:pPr>
+        <w:jc w:val="both"/>
+        <w:rPr>
+          <w:b/>
+          <w:bCs/>
+        </w:rPr>
+      </w:pPr>
+    </w:p>
+    <w:p>
+      <w:pPr>
+        <w:jc w:val="both"/>
+        <w:rPr>
+          <w:b/>
+          <w:bCs/>
+        </w:rPr>
+      </w:pPr>
+    </w:p>
+    <w:p>
+      <w:pPr>
+        <w:jc w:val="both"/>
+        <w:rPr>
+          <w:b/>
+          <w:bCs/>
+          <w:lang w:val="en-US"/>
+        </w:rPr>
+      </w:pPr>
+      <w:r>
+        <w:rPr>
+          <w:b/>
+          <w:bCs/>
+          <w:lang w:val="en-US"/>
+        </w:rPr>
+        <w:t>USE CASE ADMIN</w:t>
+      </w:r>
+    </w:p>
+    <w:p>
+      <w:pPr>
+        <w:jc w:val="both"/>
+        <w:rPr>
+          <w:b/>
+          <w:bCs/>
+          <w:lang w:val="en-US"/>
+        </w:rPr>
+      </w:pPr>
+      <w:proofErr w:type="spellStart"/>
+      <w:r>
+        <w:rPr>
+          <w:b/>
+          <w:bCs/>
+          <w:lang w:val="en-US"/>
+        </w:rPr>
+        <w:t>Gestione</w:t>
+      </w:r>
+      <w:proofErr w:type="spellEnd"/>
+      <w:r>
+        <w:rPr>
+          <w:b/>
+          <w:bCs/>
+          <w:lang w:val="en-US"/>
+        </w:rPr>
+        <w:t xml:space="preserve"> </w:t>
+      </w:r>
+      <w:proofErr w:type="spellStart"/>
+      <w:r>
+        <w:rPr>
+          <w:b/>
+          <w:bCs/>
+          <w:lang w:val="en-US"/>
+        </w:rPr>
+        <w:t>utenti</w:t>
+      </w:r>
+      <w:proofErr w:type="spellEnd"/>
+      <w:r>
+        <w:rPr>
+          <w:b/>
+          <w:bCs/>
+          <w:lang w:val="en-US"/>
+        </w:rPr>
+        <w:t>:</w:t>
+      </w:r>
+    </w:p>
+    <w:p>
+      <w:pPr>
+        <w:jc w:val="both"/>
+        <w:rPr>
+          <w:i/>
+          <w:iCs/>
+        </w:rPr>
+      </w:pPr>
+      <w:r>
+        <w:rPr>
+          <w:i/>
+          <w:iCs/>
+        </w:rPr>
+        <w:t>Descrizione:</w:t>
+      </w:r>
+    </w:p>
+    <w:p>
+      <w:pPr>
+        <w:jc w:val="both"/>
+      </w:pPr>
+      <w:r>
+        <w:t xml:space="preserve">L'amministratore deve confermare la sua identità inserendo username e password nell’apposita schermata di login sull'applicativo web </w:t>
+      </w:r>
+      <w:proofErr w:type="spellStart"/>
+      <w:r>
+        <w:t>Neptune</w:t>
+      </w:r>
+      <w:proofErr w:type="spellEnd"/>
+      <w:r>
+        <w:t xml:space="preserve"> Rescue. Il sistema ne consente l'accesso se le credenziali sono corrette. Se la password e/o l'username sono errati il sistema rimanda ad una pagina di errore </w:t>
+      </w:r>
+      <w:r>
+        <w:rPr>
+          <w:color w:val="000000"/>
+        </w:rPr>
+        <w:t>cancellando i dati inseriti</w:t>
+      </w:r>
+      <w:r>
+        <w:t xml:space="preserve">, che successivamente permette di tornare alla schermata di login. </w:t>
+      </w:r>
+    </w:p>
+    <w:p>
+      <w:pPr>
+        <w:jc w:val="both"/>
+      </w:pPr>
+      <w:proofErr w:type="spellStart"/>
+      <w:r>
+        <w:rPr>
+          <w:i/>
+          <w:iCs/>
+        </w:rPr>
+        <w:t>Pre</w:t>
+      </w:r>
+      <w:proofErr w:type="spellEnd"/>
+      <w:r>
+        <w:rPr>
+          <w:i/>
+          <w:iCs/>
+        </w:rPr>
+        <w:t xml:space="preserve"> condizioni:</w:t>
+      </w:r>
+      <w:r>
+        <w:t xml:space="preserve"> </w:t>
+      </w:r>
+    </w:p>
+    <w:p>
+      <w:pPr>
+        <w:jc w:val="both"/>
+      </w:pPr>
+      <w:r>
+        <w:t xml:space="preserve">Conoscenza delle credenziali per l’accesso. </w:t>
+      </w:r>
+    </w:p>
+    <w:p>
+      <w:pPr>
+        <w:jc w:val="both"/>
+        <w:rPr>
+          <w:color w:val="000000"/>
+        </w:rPr>
+      </w:pPr>
+      <w:r>
+        <w:rPr>
+          <w:i/>
+          <w:iCs/>
+        </w:rPr>
+        <w:t>Assunti all'uscita: L</w:t>
+      </w:r>
+      <w:r>
+        <w:t xml:space="preserve">'amministratore </w:t>
+      </w:r>
+      <w:r>
+        <w:rPr>
+          <w:color w:val="000000"/>
+        </w:rPr>
+        <w:t>potrà eseguire le operazioni specificate nello use case operatore sotto la voce “Utilizzo del portale Web”, definiti nei punti dall'1 al 5.</w:t>
+      </w:r>
+    </w:p>
+    <w:p>
+      <w:pPr>
+        <w:jc w:val="both"/>
+        <w:rPr>
+          <w:b/>
+          <w:color w:val="000000"/>
+        </w:rPr>
+      </w:pPr>
+      <w:r>
+        <w:rPr>
+          <w:b/>
+          <w:noProof/>
+          <w:u w:val="single"/>
+        </w:rPr>
+        <w:drawing>
+          <wp:anchor distT="0" distB="0" distL="114300" distR="114300" simplePos="0" relativeHeight="251768832" behindDoc="0" locked="0" layoutInCell="1" allowOverlap="1" wp14:anchorId="2C313BE0" wp14:editId="77D2DAA9">
+            <wp:simplePos x="0" y="0"/>
+            <wp:positionH relativeFrom="column">
+              <wp:posOffset>0</wp:posOffset>
+            </wp:positionH>
+            <wp:positionV relativeFrom="paragraph">
+              <wp:posOffset>189865</wp:posOffset>
+            </wp:positionV>
+            <wp:extent cx="7558216" cy="4924425"/>
+            <wp:effectExtent l="0" t="0" r="0" b="0"/>
+            <wp:wrapTopAndBottom/>
+            <wp:docPr id="8" name="Immagine 8" descr="C:\Users\Alberto\Documents\Alby\Università\Ingegneria del sofware\Ingegneria_Software_2014\Immagini\Uml_Operatore_Web.png"/>
+            <wp:cNvGraphicFramePr>
+              <a:graphicFrameLocks xmlns:a="http://schemas.openxmlformats.org/drawingml/2006/main" noChangeAspect="1"/>
+            </wp:cNvGraphicFramePr>
+            <a:graphic xmlns:a="http://schemas.openxmlformats.org/drawingml/2006/main">
+              <a:graphicData uri="http://schemas.openxmlformats.org/drawingml/2006/picture">
+                <pic:pic xmlns:pic="http://schemas.openxmlformats.org/drawingml/2006/picture">
+                  <pic:nvPicPr>
+                    <pic:cNvPr id="0" name="Picture 3" descr="C:\Users\Alberto\Documents\Alby\Università\Ingegneria del sofware\Ingegneria_Software_2014\Immagini\Uml_Operatore_Web.png"/>
+                    <pic:cNvPicPr>
+                      <a:picLocks noChangeAspect="1" noChangeArrowheads="1"/>
+                    </pic:cNvPicPr>
+                  </pic:nvPicPr>
+                  <pic:blipFill rotWithShape="1">
+                    <a:blip r:embed="rId9">
+                      <a:extLst>
+                        <a:ext uri="{28A0092B-C50C-407E-A947-70E740481C1C}">
+                          <a14:useLocalDpi xmlns:a14="http://schemas.microsoft.com/office/drawing/2010/main" val="0"/>
+                        </a:ext>
+                      </a:extLst>
+                    </a:blip>
+                    <a:srcRect l="1557" t="4138" r="2406" b="3463"/>
                     <a:stretch/>
                   </pic:blipFill>
                   <pic:spPr bwMode="auto">
                     <a:xfrm>
                       <a:off x="0" y="0"/>
-                      <a:ext cx="4848225" cy="4879340"/>
+                      <a:ext cx="7558216" cy="4924425"/>
                     </a:xfrm>
                     <a:prstGeom prst="rect">
                       <a:avLst/>
@@ -3266,421 +3629,117 @@
         <w:jc w:val="both"/>
         <w:rPr>
           <w:b/>
-          <w:bCs/>
-        </w:rPr>
-      </w:pPr>
-    </w:p>
-    <w:p>
-      <w:pPr>
-        <w:jc w:val="both"/>
-        <w:rPr>
-          <w:b/>
-          <w:bCs/>
-        </w:rPr>
-      </w:pPr>
-    </w:p>
-    <w:p>
-      <w:pPr>
-        <w:jc w:val="both"/>
-        <w:rPr>
-          <w:b/>
-          <w:bCs/>
-        </w:rPr>
-      </w:pPr>
-    </w:p>
-    <w:p>
-      <w:pPr>
-        <w:jc w:val="both"/>
-        <w:rPr>
-          <w:b/>
-          <w:bCs/>
-        </w:rPr>
-      </w:pPr>
-    </w:p>
-    <w:p>
-      <w:pPr>
-        <w:jc w:val="both"/>
-        <w:rPr>
-          <w:b/>
-          <w:bCs/>
-        </w:rPr>
-      </w:pPr>
-    </w:p>
-    <w:p>
-      <w:pPr>
-        <w:jc w:val="both"/>
-        <w:rPr>
-          <w:b/>
-          <w:bCs/>
-        </w:rPr>
-      </w:pPr>
-    </w:p>
-    <w:p>
-      <w:pPr>
-        <w:jc w:val="both"/>
-        <w:rPr>
-          <w:b/>
-          <w:bCs/>
-        </w:rPr>
-      </w:pPr>
-    </w:p>
-    <w:p>
-      <w:pPr>
-        <w:jc w:val="both"/>
-        <w:rPr>
-          <w:b/>
-          <w:bCs/>
-        </w:rPr>
-      </w:pPr>
-    </w:p>
-    <w:p>
-      <w:pPr>
-        <w:jc w:val="both"/>
-        <w:rPr>
-          <w:b/>
-          <w:bCs/>
-        </w:rPr>
-      </w:pPr>
-    </w:p>
-    <w:p>
-      <w:pPr>
-        <w:jc w:val="both"/>
-        <w:rPr>
-          <w:b/>
-          <w:bCs/>
-          <w:lang w:val="en-US"/>
-        </w:rPr>
-      </w:pPr>
-      <w:r>
-        <w:rPr>
-          <w:b/>
-          <w:bCs/>
-          <w:lang w:val="en-US"/>
-        </w:rPr>
-        <w:t>USE CASE ADMIN</w:t>
-      </w:r>
-    </w:p>
-    <w:p>
-      <w:pPr>
-        <w:jc w:val="both"/>
-        <w:rPr>
-          <w:b/>
-          <w:bCs/>
-          <w:lang w:val="en-US"/>
-        </w:rPr>
-      </w:pPr>
-      <w:proofErr w:type="spellStart"/>
-      <w:r>
-        <w:rPr>
-          <w:b/>
-          <w:bCs/>
-          <w:lang w:val="en-US"/>
-        </w:rPr>
-        <w:t>Gestione</w:t>
-      </w:r>
-      <w:proofErr w:type="spellEnd"/>
-      <w:r>
-        <w:rPr>
-          <w:b/>
-          <w:bCs/>
-          <w:lang w:val="en-US"/>
-        </w:rPr>
-        <w:t xml:space="preserve"> </w:t>
-      </w:r>
-      <w:proofErr w:type="spellStart"/>
-      <w:r>
-        <w:rPr>
-          <w:b/>
-          <w:bCs/>
-          <w:lang w:val="en-US"/>
-        </w:rPr>
-        <w:t>utenti</w:t>
-      </w:r>
-      <w:proofErr w:type="spellEnd"/>
-      <w:r>
-        <w:rPr>
-          <w:b/>
-          <w:bCs/>
-          <w:lang w:val="en-US"/>
-        </w:rPr>
-        <w:t>:</w:t>
-      </w:r>
-    </w:p>
-    <w:p>
-      <w:pPr>
-        <w:jc w:val="both"/>
-        <w:rPr>
-          <w:i/>
-          <w:iCs/>
-        </w:rPr>
-      </w:pPr>
-      <w:r>
-        <w:rPr>
-          <w:i/>
-          <w:iCs/>
+          <w:color w:val="000000"/>
+        </w:rPr>
+      </w:pPr>
+    </w:p>
+    <w:p>
+      <w:pPr>
+        <w:jc w:val="both"/>
+        <w:rPr>
+          <w:b/>
+          <w:color w:val="000000"/>
+        </w:rPr>
+      </w:pPr>
+    </w:p>
+    <w:p>
+      <w:pPr>
+        <w:jc w:val="both"/>
+        <w:rPr>
+          <w:b/>
+          <w:color w:val="000000"/>
+        </w:rPr>
+      </w:pPr>
+    </w:p>
+    <w:p>
+      <w:pPr>
+        <w:jc w:val="both"/>
+        <w:rPr>
+          <w:b/>
+          <w:color w:val="000000"/>
+        </w:rPr>
+      </w:pPr>
+    </w:p>
+    <w:p>
+      <w:pPr>
+        <w:jc w:val="both"/>
+        <w:rPr>
+          <w:b/>
+          <w:color w:val="000000"/>
+        </w:rPr>
+      </w:pPr>
+    </w:p>
+    <w:p>
+      <w:pPr>
+        <w:jc w:val="both"/>
+        <w:rPr>
+          <w:b/>
+          <w:color w:val="000000"/>
+        </w:rPr>
+      </w:pPr>
+    </w:p>
+    <w:p>
+      <w:pPr>
+        <w:jc w:val="both"/>
+        <w:rPr>
+          <w:b/>
+          <w:color w:val="000000"/>
+        </w:rPr>
+      </w:pPr>
+    </w:p>
+    <w:p>
+      <w:pPr>
+        <w:jc w:val="both"/>
+        <w:rPr>
+          <w:b/>
+          <w:color w:val="000000"/>
+        </w:rPr>
+      </w:pPr>
+    </w:p>
+    <w:p>
+      <w:pPr>
+        <w:jc w:val="both"/>
+        <w:rPr>
+          <w:b/>
+          <w:color w:val="000000"/>
+        </w:rPr>
+      </w:pPr>
+      <w:bookmarkStart w:id="0" w:name="_GoBack"/>
+      <w:bookmarkEnd w:id="0"/>
+      <w:r>
+        <w:rPr>
+          <w:b/>
+          <w:color w:val="000000"/>
         </w:rPr>
         <w:lastRenderedPageBreak/>
+        <w:t>Sovrintendenza operatori:</w:t>
+      </w:r>
+    </w:p>
+    <w:p>
+      <w:pPr>
+        <w:jc w:val="both"/>
+        <w:rPr>
+          <w:color w:val="000000"/>
+        </w:rPr>
+      </w:pPr>
+      <w:r>
+        <w:rPr>
+          <w:color w:val="000000"/>
+        </w:rPr>
         <w:t>Descrizione:</w:t>
       </w:r>
     </w:p>
     <w:p>
       <w:pPr>
         <w:jc w:val="both"/>
-      </w:pPr>
-      <w:r>
-        <w:t xml:space="preserve">L'amministratore deve confermare la sua identità inserendo username e password nell’apposita schermata di login sull'applicativo web </w:t>
-      </w:r>
-      <w:proofErr w:type="spellStart"/>
-      <w:r>
-        <w:t>Neptune</w:t>
-      </w:r>
-      <w:proofErr w:type="spellEnd"/>
-      <w:r>
-        <w:t xml:space="preserve"> Rescue. Il sistema ne consente l'accesso se le credenziali sono corrette. Se la password e/o l'username sono errati il sistema rimanda ad una pagina di errore </w:t>
-      </w:r>
-      <w:r>
         <w:rPr>
           <w:color w:val="000000"/>
         </w:rPr>
-        <w:t>cancellando i dati inseriti</w:t>
-      </w:r>
-      <w:r>
-        <w:t xml:space="preserve">, che successivamente permette di tornare alla schermata di login. </w:t>
-      </w:r>
-    </w:p>
-    <w:p>
-      <w:pPr>
-        <w:jc w:val="both"/>
-      </w:pPr>
-      <w:proofErr w:type="spellStart"/>
-      <w:r>
-        <w:rPr>
-          <w:i/>
-          <w:iCs/>
-        </w:rPr>
-        <w:t>Pre</w:t>
-      </w:r>
-      <w:proofErr w:type="spellEnd"/>
-      <w:r>
-        <w:rPr>
-          <w:i/>
-          <w:iCs/>
-        </w:rPr>
-        <w:t xml:space="preserve"> condizioni:</w:t>
-      </w:r>
-      <w:r>
-        <w:t xml:space="preserve"> </w:t>
-      </w:r>
-    </w:p>
-    <w:p>
-      <w:pPr>
-        <w:jc w:val="both"/>
-      </w:pPr>
-      <w:r>
-        <w:t xml:space="preserve">Conoscenza delle credenziali per l’accesso. </w:t>
-      </w:r>
-    </w:p>
-    <w:p>
-      <w:pPr>
-        <w:jc w:val="both"/>
+      </w:pPr>
+      <w:r>
         <w:rPr>
           <w:color w:val="000000"/>
         </w:rPr>
-      </w:pPr>
-      <w:r>
-        <w:rPr>
-          <w:i/>
-          <w:iCs/>
-        </w:rPr>
-        <w:t>Assunti all'uscita: L</w:t>
-      </w:r>
-      <w:r>
-        <w:t xml:space="preserve">'amministratore </w:t>
-      </w:r>
-      <w:r>
-        <w:rPr>
-          <w:color w:val="000000"/>
-        </w:rPr>
-        <w:t>potrà eseguire le operazioni specificate nello use case operatore sotto la voce “Utilizzo del portale Web”, definiti nei punti dall'1 al 5.</w:t>
-      </w:r>
-    </w:p>
-    <w:p>
-      <w:pPr>
-        <w:jc w:val="both"/>
-        <w:rPr>
-          <w:b/>
-          <w:color w:val="000000"/>
-        </w:rPr>
-      </w:pPr>
-      <w:r>
-        <w:rPr>
-          <w:b/>
-          <w:noProof/>
-          <w:color w:val="000000"/>
-        </w:rPr>
-        <w:drawing>
-          <wp:anchor distT="0" distB="0" distL="114300" distR="114300" simplePos="0" relativeHeight="251726848" behindDoc="0" locked="0" layoutInCell="1" allowOverlap="1" wp14:anchorId="1EAD4C51" wp14:editId="7955773F">
-            <wp:simplePos x="0" y="0"/>
-            <wp:positionH relativeFrom="column">
-              <wp:posOffset>-149225</wp:posOffset>
-            </wp:positionH>
-            <wp:positionV relativeFrom="paragraph">
-              <wp:posOffset>321945</wp:posOffset>
-            </wp:positionV>
-            <wp:extent cx="6410325" cy="5233670"/>
-            <wp:effectExtent l="0" t="0" r="0" b="0"/>
-            <wp:wrapTopAndBottom/>
-            <wp:docPr id="12" name="Immagine 12" descr="C:\Users\Alberto\Documents\Alby\Università\Ingegneria del sofware\Ingegneria_Software_2014\Immagini\Uml_Admin_Web.png"/>
-            <wp:cNvGraphicFramePr>
-              <a:graphicFrameLocks xmlns:a="http://schemas.openxmlformats.org/drawingml/2006/main" noChangeAspect="1"/>
-            </wp:cNvGraphicFramePr>
-            <a:graphic xmlns:a="http://schemas.openxmlformats.org/drawingml/2006/main">
-              <a:graphicData uri="http://schemas.openxmlformats.org/drawingml/2006/picture">
-                <pic:pic xmlns:pic="http://schemas.openxmlformats.org/drawingml/2006/picture">
-                  <pic:nvPicPr>
-                    <pic:cNvPr id="0" name="Picture 8" descr="C:\Users\Alberto\Documents\Alby\Università\Ingegneria del sofware\Ingegneria_Software_2014\Immagini\Uml_Admin_Web.png"/>
-                    <pic:cNvPicPr>
-                      <a:picLocks noChangeAspect="1" noChangeArrowheads="1"/>
-                    </pic:cNvPicPr>
-                  </pic:nvPicPr>
-                  <pic:blipFill rotWithShape="1">
-                    <a:blip r:embed="rId9">
-                      <a:extLst>
-                        <a:ext uri="{28A0092B-C50C-407E-A947-70E740481C1C}">
-                          <a14:useLocalDpi xmlns:a14="http://schemas.microsoft.com/office/drawing/2010/main" val="0"/>
-                        </a:ext>
-                      </a:extLst>
-                    </a:blip>
-                    <a:srcRect l="12762" t="9246" r="15941" b="8411"/>
-                    <a:stretch/>
-                  </pic:blipFill>
-                  <pic:spPr bwMode="auto">
-                    <a:xfrm>
-                      <a:off x="0" y="0"/>
-                      <a:ext cx="6410325" cy="5233670"/>
-                    </a:xfrm>
-                    <a:prstGeom prst="rect">
-                      <a:avLst/>
-                    </a:prstGeom>
-                    <a:noFill/>
-                    <a:ln>
-                      <a:noFill/>
-                    </a:ln>
-                    <a:extLst>
-                      <a:ext uri="{53640926-AAD7-44D8-BBD7-CCE9431645EC}">
-                        <a14:shadowObscured xmlns:a14="http://schemas.microsoft.com/office/drawing/2010/main"/>
-                      </a:ext>
-                    </a:extLst>
-                  </pic:spPr>
-                </pic:pic>
-              </a:graphicData>
-            </a:graphic>
-            <wp14:sizeRelH relativeFrom="page">
-              <wp14:pctWidth>0</wp14:pctWidth>
-            </wp14:sizeRelH>
-            <wp14:sizeRelV relativeFrom="page">
-              <wp14:pctHeight>0</wp14:pctHeight>
-            </wp14:sizeRelV>
-          </wp:anchor>
-        </w:drawing>
-      </w:r>
-    </w:p>
-    <w:p>
-      <w:pPr>
-        <w:jc w:val="both"/>
-        <w:rPr>
-          <w:b/>
-          <w:color w:val="000000"/>
-        </w:rPr>
-      </w:pPr>
-    </w:p>
-    <w:p>
-      <w:pPr>
-        <w:jc w:val="both"/>
-        <w:rPr>
-          <w:b/>
-          <w:color w:val="000000"/>
-        </w:rPr>
-      </w:pPr>
-    </w:p>
-    <w:p>
-      <w:pPr>
-        <w:jc w:val="both"/>
-        <w:rPr>
-          <w:b/>
-          <w:color w:val="000000"/>
-        </w:rPr>
-      </w:pPr>
-    </w:p>
-    <w:p>
-      <w:pPr>
-        <w:jc w:val="both"/>
-        <w:rPr>
-          <w:b/>
-          <w:color w:val="000000"/>
-        </w:rPr>
-      </w:pPr>
-    </w:p>
-    <w:p>
-      <w:pPr>
-        <w:jc w:val="both"/>
-        <w:rPr>
-          <w:b/>
-          <w:color w:val="000000"/>
-        </w:rPr>
-      </w:pPr>
-    </w:p>
-    <w:p>
-      <w:pPr>
-        <w:jc w:val="both"/>
-        <w:rPr>
-          <w:b/>
-          <w:color w:val="000000"/>
-        </w:rPr>
-      </w:pPr>
-    </w:p>
-    <w:p>
-      <w:pPr>
-        <w:jc w:val="both"/>
-        <w:rPr>
-          <w:b/>
-          <w:color w:val="000000"/>
-        </w:rPr>
-      </w:pPr>
-      <w:r>
-        <w:rPr>
-          <w:b/>
-          <w:color w:val="000000"/>
-        </w:rPr>
-        <w:t>Sovrintendenza operatori:</w:t>
-      </w:r>
-    </w:p>
-    <w:p>
-      <w:pPr>
-        <w:jc w:val="both"/>
-        <w:rPr>
-          <w:color w:val="000000"/>
-        </w:rPr>
-      </w:pPr>
-      <w:r>
-        <w:rPr>
-          <w:color w:val="000000"/>
-        </w:rPr>
-        <w:t>Descrizione:</w:t>
-      </w:r>
-    </w:p>
-    <w:p>
-      <w:pPr>
-        <w:jc w:val="both"/>
-        <w:rPr>
-          <w:color w:val="000000"/>
-        </w:rPr>
-      </w:pPr>
-      <w:r>
-        <w:rPr>
-          <w:color w:val="000000"/>
-        </w:rPr>
-        <w:lastRenderedPageBreak/>
         <w:t xml:space="preserve">L'amministratore deve confermare la sua identità inserendo username e password nell’apposita schermata di login sull'applicativo web </w:t>
       </w:r>
       <w:proofErr w:type="spellStart"/>
@@ -3827,7 +3886,7 @@
 
 <file path=word/numbering.xml><?xml version="1.0" encoding="utf-8"?>
 <w:numbering xmlns:wpc="http://schemas.microsoft.com/office/word/2010/wordprocessingCanvas" xmlns:mc="http://schemas.openxmlformats.org/markup-compatibility/2006" xmlns:o="urn:schemas-microsoft-com:office:office" xmlns:r="http://schemas.openxmlformats.org/officeDocument/2006/relationships" xmlns:m="http://schemas.openxmlformats.org/officeDocument/2006/math" xmlns:v="urn:schemas-microsoft-com:vml" xmlns:wp14="http://schemas.microsoft.com/office/word/2010/wordprocessingDrawing" xmlns:wp="http://schemas.openxmlformats.org/drawingml/2006/wordprocessingDrawing" xmlns:w10="urn:schemas-microsoft-com:office:word" xmlns:w="http://schemas.openxmlformats.org/wordprocessingml/2006/main" xmlns:w14="http://schemas.microsoft.com/office/word/2010/wordml" xmlns:w15="http://schemas.microsoft.com/office/word/2012/wordml" xmlns:wpg="http://schemas.microsoft.com/office/word/2010/wordprocessingGroup" xmlns:wpi="http://schemas.microsoft.com/office/word/2010/wordprocessingInk" xmlns:wne="http://schemas.microsoft.com/office/word/2006/wordml" xmlns:wps="http://schemas.microsoft.com/office/word/2010/wordprocessingShape" mc:Ignorable="w14 w15 wp14">
-  <w:abstractNum w:abstractNumId="0">
+  <w:abstractNum w:abstractNumId="0" w15:restartNumberingAfterBreak="0">
     <w:nsid w:val="153E1331"/>
     <w:multiLevelType w:val="multilevel"/>
     <w:tmpl w:val="F8C8B772"/>
@@ -3913,7 +3972,7 @@
       </w:pPr>
     </w:lvl>
   </w:abstractNum>
-  <w:abstractNum w:abstractNumId="1">
+  <w:abstractNum w:abstractNumId="1" w15:restartNumberingAfterBreak="0">
     <w:nsid w:val="162B2532"/>
     <w:multiLevelType w:val="multilevel"/>
     <w:tmpl w:val="3C840990"/>
@@ -4035,7 +4094,7 @@
       </w:pPr>
     </w:lvl>
   </w:abstractNum>
-  <w:abstractNum w:abstractNumId="2">
+  <w:abstractNum w:abstractNumId="2" w15:restartNumberingAfterBreak="0">
     <w:nsid w:val="372013D2"/>
     <w:multiLevelType w:val="multilevel"/>
     <w:tmpl w:val="36EC6CF8"/>
@@ -4124,7 +4183,7 @@
       </w:pPr>
     </w:lvl>
   </w:abstractNum>
-  <w:abstractNum w:abstractNumId="3">
+  <w:abstractNum w:abstractNumId="3" w15:restartNumberingAfterBreak="0">
     <w:nsid w:val="4D14352D"/>
     <w:multiLevelType w:val="multilevel"/>
     <w:tmpl w:val="6F9ADF36"/>
@@ -4210,7 +4269,7 @@
       </w:pPr>
     </w:lvl>
   </w:abstractNum>
-  <w:abstractNum w:abstractNumId="4">
+  <w:abstractNum w:abstractNumId="4" w15:restartNumberingAfterBreak="0">
     <w:nsid w:val="68E61453"/>
     <w:multiLevelType w:val="multilevel"/>
     <w:tmpl w:val="EAD6C390"/>
@@ -4296,7 +4355,7 @@
       </w:pPr>
     </w:lvl>
   </w:abstractNum>
-  <w:abstractNum w:abstractNumId="5">
+  <w:abstractNum w:abstractNumId="5" w15:restartNumberingAfterBreak="0">
     <w:nsid w:val="7A6B2EAB"/>
     <w:multiLevelType w:val="multilevel"/>
     <w:tmpl w:val="392A8322"/>

</xml_diff>

<commit_message>
Change use case document
</commit_message>
<xml_diff>
--- a/Documenti_da_Finire/Documento specifica dei casi d'uso.docx
+++ b/Documenti_da_Finire/Documento specifica dei casi d'uso.docx
@@ -1,6 +1,6 @@
 
 <file path=word/document.xml><?xml version="1.0" encoding="utf-8"?>
-<w:document xmlns:wpc="http://schemas.microsoft.com/office/word/2010/wordprocessingCanvas" xmlns:mc="http://schemas.openxmlformats.org/markup-compatibility/2006" xmlns:o="urn:schemas-microsoft-com:office:office" xmlns:r="http://schemas.openxmlformats.org/officeDocument/2006/relationships" xmlns:m="http://schemas.openxmlformats.org/officeDocument/2006/math" xmlns:v="urn:schemas-microsoft-com:vml" xmlns:wp14="http://schemas.microsoft.com/office/word/2010/wordprocessingDrawing" xmlns:wp="http://schemas.openxmlformats.org/drawingml/2006/wordprocessingDrawing" xmlns:w10="urn:schemas-microsoft-com:office:word" xmlns:w="http://schemas.openxmlformats.org/wordprocessingml/2006/main" xmlns:w14="http://schemas.microsoft.com/office/word/2010/wordml" xmlns:w15="http://schemas.microsoft.com/office/word/2012/wordml" xmlns:wpg="http://schemas.microsoft.com/office/word/2010/wordprocessingGroup" xmlns:wpi="http://schemas.microsoft.com/office/word/2010/wordprocessingInk" xmlns:wne="http://schemas.microsoft.com/office/word/2006/wordml" xmlns:wps="http://schemas.microsoft.com/office/word/2010/wordprocessingShape" mc:Ignorable="w14 w15 wp14">
+<w:document xmlns:wpc="http://schemas.microsoft.com/office/word/2010/wordprocessingCanvas" xmlns:mo="http://schemas.microsoft.com/office/mac/office/2008/main" xmlns:mc="http://schemas.openxmlformats.org/markup-compatibility/2006" xmlns:mv="urn:schemas-microsoft-com:mac:vml" xmlns:o="urn:schemas-microsoft-com:office:office" xmlns:r="http://schemas.openxmlformats.org/officeDocument/2006/relationships" xmlns:m="http://schemas.openxmlformats.org/officeDocument/2006/math" xmlns:v="urn:schemas-microsoft-com:vml" xmlns:wp14="http://schemas.microsoft.com/office/word/2010/wordprocessingDrawing" xmlns:wp="http://schemas.openxmlformats.org/drawingml/2006/wordprocessingDrawing" xmlns:w10="urn:schemas-microsoft-com:office:word" xmlns:w="http://schemas.openxmlformats.org/wordprocessingml/2006/main" xmlns:w14="http://schemas.microsoft.com/office/word/2010/wordml" xmlns:w15="http://schemas.microsoft.com/office/word/2012/wordml" xmlns:wpg="http://schemas.microsoft.com/office/word/2010/wordprocessingGroup" xmlns:wpi="http://schemas.microsoft.com/office/word/2010/wordprocessingInk" xmlns:wne="http://schemas.microsoft.com/office/word/2006/wordml" xmlns:wps="http://schemas.microsoft.com/office/word/2010/wordprocessingShape" mc:Ignorable="w14 w15 wp14">
   <w:body>
     <w:p>
       <w:pPr>
@@ -1204,15 +1204,7 @@
         <w:jc w:val="both"/>
       </w:pPr>
       <w:r>
-        <w:t>…</w:t>
-      </w:r>
-      <w:proofErr w:type="gramStart"/>
-      <w:r>
-        <w:t>…….</w:t>
-      </w:r>
-      <w:proofErr w:type="gramEnd"/>
-      <w:r>
-        <w:t>(TO DO)</w:t>
+        <w:t>……….(TO DO)</w:t>
       </w:r>
     </w:p>
     <w:p>
@@ -1455,9 +1447,6 @@
             </w:tcMar>
           </w:tcPr>
           <w:p>
-            <w:pPr>
-              <w:jc w:val="both"/>
-            </w:pPr>
             <w:r>
               <w:t>Documento di Caratteristiche.pdf</w:t>
             </w:r>
@@ -1492,7 +1481,7 @@
       </w:pPr>
       <w:r>
         <w:lastRenderedPageBreak/>
-        <w:t>Di seguito sono specificate le funzioni disponibili per i vari attori, dove si assume che per gestione si intende sicuramente inserimento, modifica, cancellazione.</w:t>
+        <w:t>Di seguito sono specificate le funzioni disponibili per i vari attori, dove si assume che per gestione si intende inserimento, modifica, cancellazione.</w:t>
       </w:r>
     </w:p>
     <w:p>
@@ -1610,7 +1599,7 @@
           <w:noProof/>
         </w:rPr>
         <w:drawing>
-          <wp:anchor distT="0" distB="0" distL="114300" distR="114300" simplePos="0" relativeHeight="251740160" behindDoc="0" locked="0" layoutInCell="1" allowOverlap="1" wp14:anchorId="27B317DC" wp14:editId="1CA70F04">
+          <wp:anchor distT="0" distB="0" distL="114300" distR="114300" simplePos="0" relativeHeight="251740160" behindDoc="0" locked="0" layoutInCell="1" allowOverlap="1" wp14:anchorId="1B2CF040" wp14:editId="26099494">
             <wp:simplePos x="0" y="0"/>
             <wp:positionH relativeFrom="column">
               <wp:posOffset>165100</wp:posOffset>
@@ -1720,7 +1709,7 @@
           <w:noProof/>
         </w:rPr>
         <w:drawing>
-          <wp:anchor distT="0" distB="0" distL="114300" distR="114300" simplePos="0" relativeHeight="251730944" behindDoc="0" locked="0" layoutInCell="1" allowOverlap="1" wp14:anchorId="0E68AA7A" wp14:editId="6060BF98">
+          <wp:anchor distT="0" distB="0" distL="114300" distR="114300" simplePos="0" relativeHeight="251730944" behindDoc="0" locked="0" layoutInCell="1" allowOverlap="1" wp14:anchorId="5895B6A0" wp14:editId="028BEF32">
             <wp:simplePos x="0" y="0"/>
             <wp:positionH relativeFrom="margin">
               <wp:posOffset>-358140</wp:posOffset>
@@ -1878,7 +1867,7 @@
           <w:noProof/>
         </w:rPr>
         <w:drawing>
-          <wp:anchor distT="0" distB="0" distL="114300" distR="114300" simplePos="0" relativeHeight="251764736" behindDoc="0" locked="0" layoutInCell="1" allowOverlap="1" wp14:anchorId="28E6C5F3" wp14:editId="3844C096">
+          <wp:anchor distT="0" distB="0" distL="114300" distR="114300" simplePos="0" relativeHeight="251764736" behindDoc="0" locked="0" layoutInCell="1" allowOverlap="1" wp14:anchorId="4D640730" wp14:editId="117494DC">
             <wp:simplePos x="0" y="0"/>
             <wp:positionH relativeFrom="column">
               <wp:posOffset>3810</wp:posOffset>
@@ -2135,7 +2124,19 @@
         <w:rPr>
           <w:iCs/>
         </w:rPr>
-        <w:t>Al termine, se esiste, viene fornita una soluzione. Se la soluzione non risolve il problema vedi il punto successivo.</w:t>
+        <w:t>Al termine, se esiste, viene fornita una soluzione. Se la soluzi</w:t>
+      </w:r>
+      <w:r>
+        <w:rPr>
+          <w:iCs/>
+        </w:rPr>
+        <w:t>one non risolve il problema vedere</w:t>
+      </w:r>
+      <w:r>
+        <w:rPr>
+          <w:iCs/>
+        </w:rPr>
+        <w:t xml:space="preserve"> il punto successivo.</w:t>
       </w:r>
     </w:p>
     <w:p>
@@ -2230,8 +2231,13 @@
     </w:p>
     <w:p>
       <w:pPr>
+        <w:pStyle w:val="Paragrafoelenco"/>
+        <w:spacing w:after="160" w:line="259" w:lineRule="auto"/>
         <w:ind w:left="1440"/>
         <w:jc w:val="both"/>
+        <w:rPr>
+          <w:b/>
+        </w:rPr>
       </w:pPr>
       <w:r>
         <w:t>Conoscenza delle credenziali d’accesso.</w:t>
@@ -2267,7 +2273,7 @@
           <w:noProof/>
         </w:rPr>
         <w:drawing>
-          <wp:anchor distT="0" distB="0" distL="114300" distR="114300" simplePos="0" relativeHeight="251658240" behindDoc="0" locked="0" layoutInCell="1" allowOverlap="1" wp14:anchorId="426FFEF5" wp14:editId="5D94D32C">
+          <wp:anchor distT="0" distB="0" distL="114300" distR="114300" simplePos="0" relativeHeight="251658240" behindDoc="0" locked="0" layoutInCell="1" allowOverlap="1" wp14:anchorId="407F6CED" wp14:editId="738291FE">
             <wp:simplePos x="0" y="0"/>
             <wp:positionH relativeFrom="column">
               <wp:posOffset>746760</wp:posOffset>
@@ -2462,13 +2468,8 @@
         <w:spacing w:line="259" w:lineRule="auto"/>
         <w:jc w:val="both"/>
       </w:pPr>
-      <w:proofErr w:type="gramStart"/>
-      <w:r>
-        <w:t>ricercare</w:t>
-      </w:r>
-      <w:proofErr w:type="gramEnd"/>
-      <w:r>
-        <w:t xml:space="preserve"> un utente tramite il suo codice identificativo univoco;</w:t>
+      <w:r>
+        <w:t>ricercare un utente tramite il suo codice identificativo univoco;</w:t>
       </w:r>
     </w:p>
     <w:p>
@@ -2481,13 +2482,8 @@
         <w:spacing w:line="259" w:lineRule="auto"/>
         <w:jc w:val="both"/>
       </w:pPr>
-      <w:proofErr w:type="gramStart"/>
-      <w:r>
-        <w:t>ricercare</w:t>
-      </w:r>
-      <w:proofErr w:type="gramEnd"/>
-      <w:r>
-        <w:t xml:space="preserve"> un problema tramite il suo codice identificativo univoco;</w:t>
+      <w:r>
+        <w:t>ricercare un problema tramite il suo codice identificativo univoco;</w:t>
       </w:r>
     </w:p>
     <w:p>
@@ -2500,13 +2496,8 @@
         <w:spacing w:line="259" w:lineRule="auto"/>
         <w:jc w:val="both"/>
       </w:pPr>
-      <w:proofErr w:type="gramStart"/>
-      <w:r>
-        <w:t>inserire</w:t>
-      </w:r>
-      <w:proofErr w:type="gramEnd"/>
-      <w:r>
-        <w:t xml:space="preserve"> un nuovo utente;</w:t>
+      <w:r>
+        <w:t>inserire un nuovo utente;</w:t>
       </w:r>
     </w:p>
     <w:p>
@@ -2519,13 +2510,8 @@
         <w:spacing w:line="259" w:lineRule="auto"/>
         <w:jc w:val="both"/>
       </w:pPr>
-      <w:proofErr w:type="gramStart"/>
-      <w:r>
-        <w:t>inserire</w:t>
-      </w:r>
-      <w:proofErr w:type="gramEnd"/>
-      <w:r>
-        <w:t xml:space="preserve"> una nuova problematica;</w:t>
+      <w:r>
+        <w:t>inserire una nuova problematica;</w:t>
       </w:r>
     </w:p>
     <w:p>
@@ -2538,13 +2524,8 @@
         <w:spacing w:line="259" w:lineRule="auto"/>
         <w:jc w:val="both"/>
       </w:pPr>
-      <w:proofErr w:type="gramStart"/>
-      <w:r>
-        <w:t>cancellare</w:t>
-      </w:r>
-      <w:proofErr w:type="gramEnd"/>
-      <w:r>
-        <w:t xml:space="preserve"> un utente.</w:t>
+      <w:r>
+        <w:t>cancellare un utente.</w:t>
       </w:r>
     </w:p>
     <w:p>
@@ -2894,7 +2875,7 @@
           <w:u w:val="single"/>
         </w:rPr>
         <w:drawing>
-          <wp:anchor distT="0" distB="0" distL="114300" distR="114300" simplePos="0" relativeHeight="251660288" behindDoc="0" locked="0" layoutInCell="1" allowOverlap="1" wp14:anchorId="432D63DC" wp14:editId="3F5CD69F">
+          <wp:anchor distT="0" distB="0" distL="114300" distR="114300" simplePos="0" relativeHeight="251660288" behindDoc="0" locked="0" layoutInCell="1" allowOverlap="1" wp14:anchorId="7327AB91" wp14:editId="53EDC1E6">
             <wp:simplePos x="0" y="0"/>
             <wp:positionH relativeFrom="column">
               <wp:posOffset>-720090</wp:posOffset>
@@ -3182,7 +3163,19 @@
         <w:t xml:space="preserve"> </w:t>
       </w:r>
       <w:r>
-        <w:t xml:space="preserve">L’utente deve conoscere il proprio codice e il codice del problema. </w:t>
+        <w:t xml:space="preserve">L’utente deve </w:t>
+      </w:r>
+      <w:r>
+        <w:t xml:space="preserve">visualizzare </w:t>
+      </w:r>
+      <w:r>
+        <w:t>un</w:t>
+      </w:r>
+      <w:r>
+        <w:t xml:space="preserve"> codice univoco</w:t>
+      </w:r>
+      <w:r>
+        <w:t xml:space="preserve">. </w:t>
       </w:r>
     </w:p>
     <w:p>
@@ -3229,7 +3222,7 @@
           <w:noProof/>
         </w:rPr>
         <w:drawing>
-          <wp:anchor distT="0" distB="0" distL="114300" distR="114300" simplePos="0" relativeHeight="251665408" behindDoc="0" locked="0" layoutInCell="1" allowOverlap="1" wp14:anchorId="57903330" wp14:editId="5208A7EE">
+          <wp:anchor distT="0" distB="0" distL="114300" distR="114300" simplePos="0" relativeHeight="251665408" behindDoc="0" locked="0" layoutInCell="1" allowOverlap="1" wp14:anchorId="633487DE" wp14:editId="714D3E64">
             <wp:simplePos x="0" y="0"/>
             <wp:positionH relativeFrom="column">
               <wp:posOffset>-5715</wp:posOffset>
@@ -3558,7 +3551,7 @@
           <w:u w:val="single"/>
         </w:rPr>
         <w:drawing>
-          <wp:anchor distT="0" distB="0" distL="114300" distR="114300" simplePos="0" relativeHeight="251768832" behindDoc="0" locked="0" layoutInCell="1" allowOverlap="1" wp14:anchorId="2C313BE0" wp14:editId="77D2DAA9">
+          <wp:anchor distT="0" distB="0" distL="114300" distR="114300" simplePos="0" relativeHeight="251768832" behindDoc="0" locked="0" layoutInCell="1" allowOverlap="1" wp14:anchorId="3B5F6E00" wp14:editId="570BD096">
             <wp:simplePos x="0" y="0"/>
             <wp:positionH relativeFrom="column">
               <wp:posOffset>0</wp:posOffset>
@@ -3704,8 +3697,6 @@
           <w:color w:val="000000"/>
         </w:rPr>
       </w:pPr>
-      <w:bookmarkStart w:id="0" w:name="_GoBack"/>
-      <w:bookmarkEnd w:id="0"/>
       <w:r>
         <w:rPr>
           <w:b/>
@@ -3802,12 +3793,13 @@
       </w:pPr>
     </w:p>
     <w:p>
+      <w:bookmarkStart w:id="0" w:name="_GoBack"/>
       <w:r>
         <w:rPr>
           <w:noProof/>
         </w:rPr>
         <w:drawing>
-          <wp:anchor distT="0" distB="0" distL="114300" distR="114300" simplePos="0" relativeHeight="251718656" behindDoc="0" locked="0" layoutInCell="1" allowOverlap="1" wp14:anchorId="47F12053" wp14:editId="0871E14E">
+          <wp:anchor distT="0" distB="0" distL="114300" distR="114300" simplePos="0" relativeHeight="251718656" behindDoc="0" locked="0" layoutInCell="1" allowOverlap="1" wp14:anchorId="7B4DFB7B" wp14:editId="79B59A96">
             <wp:simplePos x="0" y="0"/>
             <wp:positionH relativeFrom="column">
               <wp:posOffset>-367665</wp:posOffset>
@@ -3872,6 +3864,7 @@
           </wp:anchor>
         </w:drawing>
       </w:r>
+      <w:bookmarkEnd w:id="0"/>
     </w:p>
     <w:sectPr>
       <w:pgSz w:w="11906" w:h="16838"/>
@@ -3885,8 +3878,8 @@
 </file>
 
 <file path=word/numbering.xml><?xml version="1.0" encoding="utf-8"?>
-<w:numbering xmlns:wpc="http://schemas.microsoft.com/office/word/2010/wordprocessingCanvas" xmlns:mc="http://schemas.openxmlformats.org/markup-compatibility/2006" xmlns:o="urn:schemas-microsoft-com:office:office" xmlns:r="http://schemas.openxmlformats.org/officeDocument/2006/relationships" xmlns:m="http://schemas.openxmlformats.org/officeDocument/2006/math" xmlns:v="urn:schemas-microsoft-com:vml" xmlns:wp14="http://schemas.microsoft.com/office/word/2010/wordprocessingDrawing" xmlns:wp="http://schemas.openxmlformats.org/drawingml/2006/wordprocessingDrawing" xmlns:w10="urn:schemas-microsoft-com:office:word" xmlns:w="http://schemas.openxmlformats.org/wordprocessingml/2006/main" xmlns:w14="http://schemas.microsoft.com/office/word/2010/wordml" xmlns:w15="http://schemas.microsoft.com/office/word/2012/wordml" xmlns:wpg="http://schemas.microsoft.com/office/word/2010/wordprocessingGroup" xmlns:wpi="http://schemas.microsoft.com/office/word/2010/wordprocessingInk" xmlns:wne="http://schemas.microsoft.com/office/word/2006/wordml" xmlns:wps="http://schemas.microsoft.com/office/word/2010/wordprocessingShape" mc:Ignorable="w14 w15 wp14">
-  <w:abstractNum w:abstractNumId="0" w15:restartNumberingAfterBreak="0">
+<w:numbering xmlns:wpc="http://schemas.microsoft.com/office/word/2010/wordprocessingCanvas" xmlns:mo="http://schemas.microsoft.com/office/mac/office/2008/main" xmlns:mc="http://schemas.openxmlformats.org/markup-compatibility/2006" xmlns:mv="urn:schemas-microsoft-com:mac:vml" xmlns:o="urn:schemas-microsoft-com:office:office" xmlns:r="http://schemas.openxmlformats.org/officeDocument/2006/relationships" xmlns:m="http://schemas.openxmlformats.org/officeDocument/2006/math" xmlns:v="urn:schemas-microsoft-com:vml" xmlns:wp14="http://schemas.microsoft.com/office/word/2010/wordprocessingDrawing" xmlns:wp="http://schemas.openxmlformats.org/drawingml/2006/wordprocessingDrawing" xmlns:w10="urn:schemas-microsoft-com:office:word" xmlns:w="http://schemas.openxmlformats.org/wordprocessingml/2006/main" xmlns:w14="http://schemas.microsoft.com/office/word/2010/wordml" xmlns:w15="http://schemas.microsoft.com/office/word/2012/wordml" xmlns:wpg="http://schemas.microsoft.com/office/word/2010/wordprocessingGroup" xmlns:wpi="http://schemas.microsoft.com/office/word/2010/wordprocessingInk" xmlns:wne="http://schemas.microsoft.com/office/word/2006/wordml" xmlns:wps="http://schemas.microsoft.com/office/word/2010/wordprocessingShape" mc:Ignorable="w14 w15 wp14">
+  <w:abstractNum w:abstractNumId="0">
     <w:nsid w:val="153E1331"/>
     <w:multiLevelType w:val="multilevel"/>
     <w:tmpl w:val="F8C8B772"/>
@@ -3972,7 +3965,7 @@
       </w:pPr>
     </w:lvl>
   </w:abstractNum>
-  <w:abstractNum w:abstractNumId="1" w15:restartNumberingAfterBreak="0">
+  <w:abstractNum w:abstractNumId="1">
     <w:nsid w:val="162B2532"/>
     <w:multiLevelType w:val="multilevel"/>
     <w:tmpl w:val="3C840990"/>
@@ -4094,7 +4087,7 @@
       </w:pPr>
     </w:lvl>
   </w:abstractNum>
-  <w:abstractNum w:abstractNumId="2" w15:restartNumberingAfterBreak="0">
+  <w:abstractNum w:abstractNumId="2">
     <w:nsid w:val="372013D2"/>
     <w:multiLevelType w:val="multilevel"/>
     <w:tmpl w:val="36EC6CF8"/>
@@ -4183,7 +4176,7 @@
       </w:pPr>
     </w:lvl>
   </w:abstractNum>
-  <w:abstractNum w:abstractNumId="3" w15:restartNumberingAfterBreak="0">
+  <w:abstractNum w:abstractNumId="3">
     <w:nsid w:val="4D14352D"/>
     <w:multiLevelType w:val="multilevel"/>
     <w:tmpl w:val="6F9ADF36"/>
@@ -4269,7 +4262,7 @@
       </w:pPr>
     </w:lvl>
   </w:abstractNum>
-  <w:abstractNum w:abstractNumId="4" w15:restartNumberingAfterBreak="0">
+  <w:abstractNum w:abstractNumId="4">
     <w:nsid w:val="68E61453"/>
     <w:multiLevelType w:val="multilevel"/>
     <w:tmpl w:val="EAD6C390"/>
@@ -4355,7 +4348,7 @@
       </w:pPr>
     </w:lvl>
   </w:abstractNum>
-  <w:abstractNum w:abstractNumId="5" w15:restartNumberingAfterBreak="0">
+  <w:abstractNum w:abstractNumId="5">
     <w:nsid w:val="7A6B2EAB"/>
     <w:multiLevelType w:val="multilevel"/>
     <w:tmpl w:val="392A8322"/>
@@ -4502,7 +4495,7 @@
     </w:rPrDefault>
     <w:pPrDefault/>
   </w:docDefaults>
-  <w:latentStyles w:defLockedState="0" w:defUIPriority="99" w:defSemiHidden="0" w:defUnhideWhenUsed="0" w:defQFormat="0" w:count="371">
+  <w:latentStyles w:defLockedState="0" w:defUIPriority="99" w:defSemiHidden="0" w:defUnhideWhenUsed="0" w:defQFormat="0" w:count="380">
     <w:lsdException w:name="Normal" w:uiPriority="0" w:qFormat="1"/>
     <w:lsdException w:name="heading 1" w:uiPriority="9" w:qFormat="1"/>
     <w:lsdException w:name="heading 2" w:semiHidden="1" w:uiPriority="9" w:unhideWhenUsed="1" w:qFormat="1"/>
@@ -5025,6 +5018,7 @@
     <w:uiPriority w:val="39"/>
     <w:rsid w:val="007E4AAC"/>
     <w:tblPr>
+      <w:tblInd w:w="0" w:type="dxa"/>
       <w:tblBorders>
         <w:top w:val="single" w:sz="4" w:space="0" w:color="auto"/>
         <w:left w:val="single" w:sz="4" w:space="0" w:color="auto"/>
@@ -5033,6 +5027,12 @@
         <w:insideH w:val="single" w:sz="4" w:space="0" w:color="auto"/>
         <w:insideV w:val="single" w:sz="4" w:space="0" w:color="auto"/>
       </w:tblBorders>
+      <w:tblCellMar>
+        <w:top w:w="0" w:type="dxa"/>
+        <w:left w:w="108" w:type="dxa"/>
+        <w:bottom w:w="0" w:type="dxa"/>
+        <w:right w:w="108" w:type="dxa"/>
+      </w:tblCellMar>
     </w:tblPr>
   </w:style>
 </w:styles>

</xml_diff>

<commit_message>
Documento casi d'uso finale
</commit_message>
<xml_diff>
--- a/Documenti_da_Finire/Documento specifica dei casi d'uso.docx
+++ b/Documenti_da_Finire/Documento specifica dei casi d'uso.docx
@@ -14,13 +14,6 @@
         </w:rPr>
         <w:t>Versione</w:t>
       </w:r>
-    </w:p>
-    <w:p>
-      <w:pPr>
-        <w:rPr>
-          <w:b/>
-        </w:rPr>
-      </w:pPr>
     </w:p>
     <w:p>
       <w:r>
@@ -672,6 +665,19 @@
           </w:tcPr>
           <w:p>
             <w:r>
+              <w:t xml:space="preserve">Alberto Benini, Paolo </w:t>
+            </w:r>
+            <w:proofErr w:type="spellStart"/>
+            <w:r>
+              <w:t>Vucinic</w:t>
+            </w:r>
+            <w:proofErr w:type="spellEnd"/>
+            <w:r>
+              <w:t>,</w:t>
+            </w:r>
+          </w:p>
+          <w:p>
+            <w:r>
               <w:t xml:space="preserve">Federico </w:t>
             </w:r>
             <w:proofErr w:type="spellStart"/>
@@ -739,10 +745,21 @@
           </w:tcPr>
           <w:p>
             <w:r>
-              <w:t xml:space="preserve">Alberto Benini, Leonardo Piccoli, Paolo </w:t>
+              <w:t xml:space="preserve">Federico </w:t>
             </w:r>
             <w:proofErr w:type="spellStart"/>
             <w:r>
+              <w:t>Parezzan</w:t>
+            </w:r>
+            <w:proofErr w:type="spellEnd"/>
+            <w:r>
+              <w:t>, Leonardo Piccoli</w:t>
+            </w:r>
+            <w:r>
+              <w:t xml:space="preserve">, Alberto Benini, Paolo </w:t>
+            </w:r>
+            <w:proofErr w:type="spellStart"/>
+            <w:r>
               <w:t>Vucinic</w:t>
             </w:r>
             <w:proofErr w:type="spellEnd"/>
@@ -764,7 +781,10 @@
           </w:tcPr>
           <w:p>
             <w:r>
-              <w:t>31 marzo 2015</w:t>
+              <w:t xml:space="preserve">26 maggio </w:t>
+            </w:r>
+            <w:r>
+              <w:t>2015</w:t>
             </w:r>
           </w:p>
         </w:tc>
@@ -894,7 +914,10 @@
           </w:tcPr>
           <w:p>
             <w:r>
-              <w:t>1.0</w:t>
+              <w:t>1.</w:t>
+            </w:r>
+            <w:r>
+              <w:t>0</w:t>
             </w:r>
           </w:p>
         </w:tc>
@@ -960,6 +983,93 @@
           <w:p>
             <w:r>
               <w:t>31 marzo 2015</w:t>
+            </w:r>
+          </w:p>
+        </w:tc>
+      </w:tr>
+      <w:tr>
+        <w:tc>
+          <w:tcPr>
+            <w:tcW w:w="2405" w:type="dxa"/>
+            <w:tcBorders>
+              <w:top w:val="single" w:sz="4" w:space="0" w:color="00000A"/>
+              <w:left w:val="single" w:sz="4" w:space="0" w:color="00000A"/>
+              <w:bottom w:val="single" w:sz="4" w:space="0" w:color="00000A"/>
+              <w:right w:val="single" w:sz="4" w:space="0" w:color="00000A"/>
+            </w:tcBorders>
+            <w:shd w:val="clear" w:color="auto" w:fill="auto"/>
+            <w:tcMar>
+              <w:left w:w="108" w:type="dxa"/>
+            </w:tcMar>
+          </w:tcPr>
+          <w:p>
+            <w:r>
+              <w:t>2.0</w:t>
+            </w:r>
+          </w:p>
+        </w:tc>
+        <w:tc>
+          <w:tcPr>
+            <w:tcW w:w="2405" w:type="dxa"/>
+            <w:tcBorders>
+              <w:top w:val="single" w:sz="4" w:space="0" w:color="00000A"/>
+              <w:left w:val="single" w:sz="4" w:space="0" w:color="00000A"/>
+              <w:bottom w:val="single" w:sz="4" w:space="0" w:color="00000A"/>
+              <w:right w:val="single" w:sz="4" w:space="0" w:color="00000A"/>
+            </w:tcBorders>
+            <w:shd w:val="clear" w:color="auto" w:fill="auto"/>
+            <w:tcMar>
+              <w:left w:w="108" w:type="dxa"/>
+            </w:tcMar>
+          </w:tcPr>
+          <w:p>
+            <w:r>
+              <w:t xml:space="preserve">Alberto Benini, Paolo </w:t>
+            </w:r>
+            <w:proofErr w:type="spellStart"/>
+            <w:r>
+              <w:t>Vucinic</w:t>
+            </w:r>
+            <w:proofErr w:type="spellEnd"/>
+          </w:p>
+        </w:tc>
+        <w:tc>
+          <w:tcPr>
+            <w:tcW w:w="2404" w:type="dxa"/>
+            <w:tcBorders>
+              <w:top w:val="single" w:sz="4" w:space="0" w:color="00000A"/>
+              <w:left w:val="single" w:sz="4" w:space="0" w:color="00000A"/>
+              <w:bottom w:val="single" w:sz="4" w:space="0" w:color="00000A"/>
+              <w:right w:val="single" w:sz="4" w:space="0" w:color="00000A"/>
+            </w:tcBorders>
+            <w:shd w:val="clear" w:color="auto" w:fill="auto"/>
+            <w:tcMar>
+              <w:left w:w="108" w:type="dxa"/>
+            </w:tcMar>
+          </w:tcPr>
+          <w:p>
+            <w:r>
+              <w:t xml:space="preserve">Stesura finale </w:t>
+            </w:r>
+          </w:p>
+        </w:tc>
+        <w:tc>
+          <w:tcPr>
+            <w:tcW w:w="2407" w:type="dxa"/>
+            <w:tcBorders>
+              <w:top w:val="single" w:sz="4" w:space="0" w:color="00000A"/>
+              <w:left w:val="single" w:sz="4" w:space="0" w:color="00000A"/>
+              <w:bottom w:val="single" w:sz="4" w:space="0" w:color="00000A"/>
+              <w:right w:val="single" w:sz="4" w:space="0" w:color="00000A"/>
+            </w:tcBorders>
+            <w:shd w:val="clear" w:color="auto" w:fill="auto"/>
+            <w:tcMar>
+              <w:left w:w="108" w:type="dxa"/>
+            </w:tcMar>
+          </w:tcPr>
+          <w:p>
+            <w:r>
+              <w:t>26 maggio 2015</w:t>
             </w:r>
           </w:p>
         </w:tc>
@@ -1454,27 +1564,6 @@
         </w:tc>
       </w:tr>
     </w:tbl>
-    <w:p>
-      <w:pPr>
-        <w:jc w:val="both"/>
-      </w:pPr>
-    </w:p>
-    <w:p>
-      <w:pPr>
-        <w:jc w:val="both"/>
-        <w:rPr>
-          <w:b/>
-        </w:rPr>
-      </w:pPr>
-    </w:p>
-    <w:p>
-      <w:pPr>
-        <w:jc w:val="both"/>
-        <w:rPr>
-          <w:b/>
-        </w:rPr>
-      </w:pPr>
-    </w:p>
     <w:p>
       <w:pPr>
         <w:jc w:val="both"/>
@@ -1988,7 +2077,12 @@
     <w:p>
       <w:r>
         <w:lastRenderedPageBreak/>
-        <w:t>USE CASE UTENTE</w:t>
+        <w:t>US</w:t>
+      </w:r>
+      <w:bookmarkStart w:id="0" w:name="_GoBack"/>
+      <w:bookmarkEnd w:id="0"/>
+      <w:r>
+        <w:t>E CASE UTENTE</w:t>
       </w:r>
     </w:p>
     <w:p/>
@@ -2299,34 +2393,11 @@
           <w:b/>
         </w:rPr>
       </w:pPr>
-    </w:p>
-    <w:p>
-      <w:pPr>
-        <w:jc w:val="both"/>
-        <w:rPr>
-          <w:b/>
-        </w:rPr>
-      </w:pPr>
-    </w:p>
-    <w:p>
-      <w:pPr>
-        <w:jc w:val="both"/>
-        <w:rPr>
-          <w:b/>
-        </w:rPr>
-      </w:pPr>
-    </w:p>
-    <w:p>
-      <w:pPr>
-        <w:jc w:val="both"/>
-        <w:rPr>
-          <w:b/>
-        </w:rPr>
-      </w:pPr>
-      <w:r>
-        <w:rPr>
-          <w:b/>
-        </w:rPr>
+      <w:r>
+        <w:rPr>
+          <w:b/>
+        </w:rPr>
+        <w:lastRenderedPageBreak/>
         <w:t>USE CASE OPERATORE</w:t>
       </w:r>
     </w:p>
@@ -2413,16 +2484,7 @@
         <w:t>.</w:t>
       </w:r>
       <w:r>
-        <w:t xml:space="preserve"> </w:t>
-      </w:r>
-      <w:r>
-        <w:t>Se l’</w:t>
-      </w:r>
-      <w:r>
-        <w:t>operatore inserisce codici errati oppure non compila</w:t>
-      </w:r>
-      <w:r>
-        <w:t xml:space="preserve"> tutti i campi di un </w:t>
+        <w:t xml:space="preserve"> Se l’operatore inserisce codici errati oppure non compila tutti i campi di un </w:t>
       </w:r>
       <w:proofErr w:type="spellStart"/>
       <w:r>
@@ -2430,10 +2492,7 @@
       </w:r>
       <w:proofErr w:type="spellEnd"/>
       <w:r>
-        <w:t>, viene visualizzato un messaggio di errore</w:t>
-      </w:r>
-      <w:r>
-        <w:t>; in seguito l’operatore viene rimandato alla pagina principale dove può reinserire i dati.</w:t>
+        <w:t>, viene visualizzato un messaggio di errore; in seguito l’operatore viene rimandato alla pagina principale dove può reinserire i dati.</w:t>
       </w:r>
     </w:p>
     <w:p>
@@ -2461,13 +2520,7 @@
         <w:jc w:val="both"/>
       </w:pPr>
       <w:r>
-        <w:t xml:space="preserve">L’operatore può gestire </w:t>
-      </w:r>
-      <w:r>
-        <w:t>i problemi</w:t>
-      </w:r>
-      <w:r>
-        <w:t xml:space="preserve"> inserendo nei </w:t>
+        <w:t xml:space="preserve">L’operatore può gestire i problemi inserendo nei </w:t>
       </w:r>
       <w:proofErr w:type="spellStart"/>
       <w:r>
@@ -2475,13 +2528,7 @@
       </w:r>
       <w:proofErr w:type="spellEnd"/>
       <w:r>
-        <w:t xml:space="preserve"> appositi i codici richiesti. Se l’operatore inserisc</w:t>
-      </w:r>
-      <w:r>
-        <w:t>e</w:t>
-      </w:r>
-      <w:r>
-        <w:t xml:space="preserve"> codici errati oppure non compila tutti i campi di un </w:t>
+        <w:t xml:space="preserve"> appositi i codici richiesti. Se l’operatore inserisce codici errati oppure non compila tutti i campi di un </w:t>
       </w:r>
       <w:proofErr w:type="spellStart"/>
       <w:r>
@@ -2489,13 +2536,7 @@
       </w:r>
       <w:proofErr w:type="spellEnd"/>
       <w:r>
-        <w:t>, viene visualizzato un messaggio di errore. In seguito l’</w:t>
-      </w:r>
-      <w:r>
-        <w:t>operatore può reinserire i dati</w:t>
-      </w:r>
-      <w:r>
-        <w:t>; in seguito l’operatore viene rimandato alla pagina principale dove può reinserire i dati.</w:t>
+        <w:t>, viene visualizzato un messaggio di errore. In seguito l’operatore può reinserire i dati; in seguito l’operatore viene rimandato alla pagina principale dove può reinserire i dati.</w:t>
       </w:r>
     </w:p>
     <w:p>
@@ -2523,16 +2564,7 @@
         <w:t xml:space="preserve"> Condizioni: </w:t>
       </w:r>
       <w:r>
-        <w:t xml:space="preserve">L’operatore deve aver effettuato </w:t>
-      </w:r>
-      <w:r>
-        <w:t xml:space="preserve">correttamente la procedura di login </w:t>
-      </w:r>
-      <w:r>
-        <w:t>al portale web</w:t>
-      </w:r>
-      <w:r>
-        <w:t>.</w:t>
+        <w:t>L’operatore deve aver effettuato correttamente la procedura di login al portale web.</w:t>
       </w:r>
     </w:p>
     <w:p>
@@ -2799,6 +2831,33 @@
           <w:u w:val="single"/>
         </w:rPr>
       </w:pPr>
+    </w:p>
+    <w:p>
+      <w:pPr>
+        <w:jc w:val="both"/>
+        <w:rPr>
+          <w:b/>
+          <w:u w:val="single"/>
+        </w:rPr>
+      </w:pPr>
+    </w:p>
+    <w:p>
+      <w:pPr>
+        <w:jc w:val="both"/>
+        <w:rPr>
+          <w:b/>
+          <w:u w:val="single"/>
+        </w:rPr>
+      </w:pPr>
+    </w:p>
+    <w:p>
+      <w:pPr>
+        <w:jc w:val="both"/>
+        <w:rPr>
+          <w:b/>
+          <w:u w:val="single"/>
+        </w:rPr>
+      </w:pPr>
       <w:r>
         <w:rPr>
           <w:b/>
@@ -3122,7 +3181,6 @@
         <w:rPr>
           <w:b/>
           <w:bCs/>
-          <w:lang w:val="en-US"/>
         </w:rPr>
       </w:pPr>
     </w:p>
@@ -3210,13 +3268,7 @@
         <w:t xml:space="preserve"> </w:t>
       </w:r>
       <w:r>
-        <w:t>L’</w:t>
-      </w:r>
-      <w:r>
-        <w:t>amministratore</w:t>
-      </w:r>
-      <w:r>
-        <w:t xml:space="preserve"> può svolgere una delle seguenti operazioni: </w:t>
+        <w:t xml:space="preserve">L’amministratore può svolgere una delle seguenti operazioni: </w:t>
       </w:r>
     </w:p>
     <w:p>
@@ -3361,10 +3413,7 @@
         <w:t xml:space="preserve"> </w:t>
       </w:r>
       <w:r>
-        <w:t xml:space="preserve">L’amministratore </w:t>
-      </w:r>
-      <w:r>
-        <w:t>deve aver effettuato correttamente la procedura di login al portale web.</w:t>
+        <w:t>L’amministratore deve aver effettuato correttamente la procedura di login al portale web.</w:t>
       </w:r>
     </w:p>
     <w:p>
@@ -3405,6 +3454,7 @@
       </w:pPr>
       <w:r>
         <w:rPr>
+          <w:noProof/>
           <w:color w:val="000000"/>
         </w:rPr>
         <w:drawing>
@@ -3475,6 +3525,7 @@
       </w:r>
       <w:r>
         <w:rPr>
+          <w:noProof/>
           <w:color w:val="000000"/>
         </w:rPr>
         <w:drawing>
@@ -3755,8 +3806,6 @@
           <w:color w:val="000000"/>
         </w:rPr>
       </w:pPr>
-      <w:bookmarkStart w:id="0" w:name="_GoBack"/>
-      <w:bookmarkEnd w:id="0"/>
       <w:r>
         <w:rPr>
           <w:noProof/>
@@ -5385,7 +5434,7 @@
 </file>
 
 <file path=customXml/itemProps1.xml><?xml version="1.0" encoding="utf-8"?>
-<ds:datastoreItem xmlns:ds="http://schemas.openxmlformats.org/officeDocument/2006/customXml" ds:itemID="{09CFDC62-D232-48C6-936A-2CAD34B5CFAA}">
+<ds:datastoreItem xmlns:ds="http://schemas.openxmlformats.org/officeDocument/2006/customXml" ds:itemID="{A56C9D0E-FD4D-419A-AA8E-6ED90F95DC9D}">
   <ds:schemaRefs>
     <ds:schemaRef ds:uri="http://schemas.openxmlformats.org/officeDocument/2006/bibliography"/>
   </ds:schemaRefs>

</xml_diff>